<commit_message>
cap nhat mot so noi dung 21-10-20
</commit_message>
<xml_diff>
--- a/2019-4 Bieu mau thuyet minh_final.docx
+++ b/2019-4 Bieu mau thuyet minh_final.docx
@@ -1,6 +1,6 @@
 
 <file path=word/document.xml><?xml version="1.0" encoding="utf-8"?>
-<w:document xmlns:wpc="http://schemas.microsoft.com/office/word/2010/wordprocessingCanvas" xmlns:cx="http://schemas.microsoft.com/office/drawing/2014/chartex" xmlns:mc="http://schemas.openxmlformats.org/markup-compatibility/2006" xmlns:o="urn:schemas-microsoft-com:office:office" xmlns:r="http://schemas.openxmlformats.org/officeDocument/2006/relationships" xmlns:m="http://schemas.openxmlformats.org/officeDocument/2006/math" xmlns:v="urn:schemas-microsoft-com:vml" xmlns:wp14="http://schemas.microsoft.com/office/word/2010/wordprocessingDrawing" xmlns:wp="http://schemas.openxmlformats.org/drawingml/2006/wordprocessingDrawing" xmlns:w10="urn:schemas-microsoft-com:office:word" xmlns:w="http://schemas.openxmlformats.org/wordprocessingml/2006/main" xmlns:w14="http://schemas.microsoft.com/office/word/2010/wordml" xmlns:w15="http://schemas.microsoft.com/office/word/2012/wordml" xmlns:w16se="http://schemas.microsoft.com/office/word/2015/wordml/symex" xmlns:wpg="http://schemas.microsoft.com/office/word/2010/wordprocessingGroup" xmlns:wpi="http://schemas.microsoft.com/office/word/2010/wordprocessingInk" xmlns:wne="http://schemas.microsoft.com/office/word/2006/wordml" xmlns:wps="http://schemas.microsoft.com/office/word/2010/wordprocessingShape" mc:Ignorable="w14 w15 w16se wp14">
+<w:document xmlns:wpc="http://schemas.microsoft.com/office/word/2010/wordprocessingCanvas" xmlns:mc="http://schemas.openxmlformats.org/markup-compatibility/2006" xmlns:o="urn:schemas-microsoft-com:office:office" xmlns:r="http://schemas.openxmlformats.org/officeDocument/2006/relationships" xmlns:m="http://schemas.openxmlformats.org/officeDocument/2006/math" xmlns:v="urn:schemas-microsoft-com:vml" xmlns:wp14="http://schemas.microsoft.com/office/word/2010/wordprocessingDrawing" xmlns:wp="http://schemas.openxmlformats.org/drawingml/2006/wordprocessingDrawing" xmlns:w10="urn:schemas-microsoft-com:office:word" xmlns:w="http://schemas.openxmlformats.org/wordprocessingml/2006/main" xmlns:w14="http://schemas.microsoft.com/office/word/2010/wordml" xmlns:wpg="http://schemas.microsoft.com/office/word/2010/wordprocessingGroup" xmlns:wpi="http://schemas.microsoft.com/office/word/2010/wordprocessingInk" xmlns:wne="http://schemas.microsoft.com/office/word/2006/wordml" xmlns:wps="http://schemas.microsoft.com/office/word/2010/wordprocessingShape" mc:Ignorable="w14 wp14">
   <w:body>
     <w:p>
       <w:pPr>
@@ -11,6 +11,8 @@
         <w:jc w:val="both"/>
       </w:pPr>
       <w:bookmarkStart w:id="0" w:name="_Toc80698503"/>
+      <w:bookmarkStart w:id="1" w:name="_GoBack"/>
+      <w:bookmarkEnd w:id="1"/>
       <w:r>
         <w:tab/>
       </w:r>
@@ -1813,8 +1815,6 @@
               </w:rPr>
               <w:t>SẢN PHẨM</w:t>
             </w:r>
-            <w:bookmarkStart w:id="1" w:name="_GoBack"/>
-            <w:bookmarkEnd w:id="1"/>
           </w:p>
           <w:p>
             <w:pPr>
@@ -2056,10 +2056,10 @@
       <w:bookmarkEnd w:id="0"/>
     </w:p>
     <w:sectPr>
-      <w:headerReference w:type="default" r:id="rId8"/>
-      <w:footerReference w:type="default" r:id="rId9"/>
-      <w:headerReference w:type="first" r:id="rId10"/>
-      <w:footerReference w:type="first" r:id="rId11"/>
+      <w:headerReference w:type="default" r:id="rId9"/>
+      <w:footerReference w:type="default" r:id="rId10"/>
+      <w:headerReference w:type="first" r:id="rId11"/>
+      <w:footerReference w:type="first" r:id="rId12"/>
       <w:pgSz w:w="11907" w:h="16840" w:code="9"/>
       <w:pgMar w:top="1134" w:right="1134" w:bottom="1134" w:left="1134" w:header="227" w:footer="607" w:gutter="0"/>
       <w:cols w:space="720"/>
@@ -2070,7 +2070,7 @@
 </file>
 
 <file path=word/endnotes.xml><?xml version="1.0" encoding="utf-8"?>
-<w:endnotes xmlns:wpc="http://schemas.microsoft.com/office/word/2010/wordprocessingCanvas" xmlns:cx="http://schemas.microsoft.com/office/drawing/2014/chartex" xmlns:mc="http://schemas.openxmlformats.org/markup-compatibility/2006" xmlns:o="urn:schemas-microsoft-com:office:office" xmlns:r="http://schemas.openxmlformats.org/officeDocument/2006/relationships" xmlns:m="http://schemas.openxmlformats.org/officeDocument/2006/math" xmlns:v="urn:schemas-microsoft-com:vml" xmlns:wp14="http://schemas.microsoft.com/office/word/2010/wordprocessingDrawing" xmlns:wp="http://schemas.openxmlformats.org/drawingml/2006/wordprocessingDrawing" xmlns:w10="urn:schemas-microsoft-com:office:word" xmlns:w="http://schemas.openxmlformats.org/wordprocessingml/2006/main" xmlns:w14="http://schemas.microsoft.com/office/word/2010/wordml" xmlns:w15="http://schemas.microsoft.com/office/word/2012/wordml" xmlns:w16se="http://schemas.microsoft.com/office/word/2015/wordml/symex" xmlns:wpg="http://schemas.microsoft.com/office/word/2010/wordprocessingGroup" xmlns:wpi="http://schemas.microsoft.com/office/word/2010/wordprocessingInk" xmlns:wne="http://schemas.microsoft.com/office/word/2006/wordml" xmlns:wps="http://schemas.microsoft.com/office/word/2010/wordprocessingShape" mc:Ignorable="w14 w15 w16se wp14">
+<w:endnotes xmlns:wpc="http://schemas.microsoft.com/office/word/2010/wordprocessingCanvas" xmlns:mc="http://schemas.openxmlformats.org/markup-compatibility/2006" xmlns:o="urn:schemas-microsoft-com:office:office" xmlns:r="http://schemas.openxmlformats.org/officeDocument/2006/relationships" xmlns:m="http://schemas.openxmlformats.org/officeDocument/2006/math" xmlns:v="urn:schemas-microsoft-com:vml" xmlns:wp14="http://schemas.microsoft.com/office/word/2010/wordprocessingDrawing" xmlns:wp="http://schemas.openxmlformats.org/drawingml/2006/wordprocessingDrawing" xmlns:w10="urn:schemas-microsoft-com:office:word" xmlns:w="http://schemas.openxmlformats.org/wordprocessingml/2006/main" xmlns:w14="http://schemas.microsoft.com/office/word/2010/wordml" xmlns:wpg="http://schemas.microsoft.com/office/word/2010/wordprocessingGroup" xmlns:wpi="http://schemas.microsoft.com/office/word/2010/wordprocessingInk" xmlns:wne="http://schemas.microsoft.com/office/word/2006/wordml" xmlns:wps="http://schemas.microsoft.com/office/word/2010/wordprocessingShape" mc:Ignorable="w14 wp14">
   <w:endnote w:type="separator" w:id="-1">
     <w:p>
       <w:r>
@@ -2089,7 +2089,7 @@
 </file>
 
 <file path=word/footer1.xml><?xml version="1.0" encoding="utf-8"?>
-<w:ftr xmlns:wpc="http://schemas.microsoft.com/office/word/2010/wordprocessingCanvas" xmlns:cx="http://schemas.microsoft.com/office/drawing/2014/chartex" xmlns:mc="http://schemas.openxmlformats.org/markup-compatibility/2006" xmlns:o="urn:schemas-microsoft-com:office:office" xmlns:r="http://schemas.openxmlformats.org/officeDocument/2006/relationships" xmlns:m="http://schemas.openxmlformats.org/officeDocument/2006/math" xmlns:v="urn:schemas-microsoft-com:vml" xmlns:wp14="http://schemas.microsoft.com/office/word/2010/wordprocessingDrawing" xmlns:wp="http://schemas.openxmlformats.org/drawingml/2006/wordprocessingDrawing" xmlns:w10="urn:schemas-microsoft-com:office:word" xmlns:w="http://schemas.openxmlformats.org/wordprocessingml/2006/main" xmlns:w14="http://schemas.microsoft.com/office/word/2010/wordml" xmlns:w15="http://schemas.microsoft.com/office/word/2012/wordml" xmlns:w16se="http://schemas.microsoft.com/office/word/2015/wordml/symex" xmlns:wpg="http://schemas.microsoft.com/office/word/2010/wordprocessingGroup" xmlns:wpi="http://schemas.microsoft.com/office/word/2010/wordprocessingInk" xmlns:wne="http://schemas.microsoft.com/office/word/2006/wordml" xmlns:wps="http://schemas.microsoft.com/office/word/2010/wordprocessingShape" mc:Ignorable="w14 w15 w16se wp14">
+<w:ftr xmlns:wpc="http://schemas.microsoft.com/office/word/2010/wordprocessingCanvas" xmlns:mc="http://schemas.openxmlformats.org/markup-compatibility/2006" xmlns:o="urn:schemas-microsoft-com:office:office" xmlns:r="http://schemas.openxmlformats.org/officeDocument/2006/relationships" xmlns:m="http://schemas.openxmlformats.org/officeDocument/2006/math" xmlns:v="urn:schemas-microsoft-com:vml" xmlns:wp14="http://schemas.microsoft.com/office/word/2010/wordprocessingDrawing" xmlns:wp="http://schemas.openxmlformats.org/drawingml/2006/wordprocessingDrawing" xmlns:w10="urn:schemas-microsoft-com:office:word" xmlns:w="http://schemas.openxmlformats.org/wordprocessingml/2006/main" xmlns:w14="http://schemas.microsoft.com/office/word/2010/wordml" xmlns:wpg="http://schemas.microsoft.com/office/word/2010/wordprocessingGroup" xmlns:wpi="http://schemas.microsoft.com/office/word/2010/wordprocessingInk" xmlns:wne="http://schemas.microsoft.com/office/word/2006/wordml" xmlns:wps="http://schemas.microsoft.com/office/word/2010/wordprocessingShape" mc:Ignorable="w14 wp14">
   <w:p>
     <w:pPr>
       <w:pStyle w:val="Footer"/>
@@ -2102,7 +2102,11 @@
       </w:tabs>
     </w:pPr>
     <w:r>
-      <w:t>CUSC’s Creative Cup 2019</w:t>
+      <w:rPr>
+        <w:sz w:val="22"/>
+        <w:szCs w:val="22"/>
+      </w:rPr>
+      <w:t>Web app challenge 2021</w:t>
     </w:r>
     <w:r>
       <w:tab/>
@@ -2136,7 +2140,7 @@
 </file>
 
 <file path=word/footer2.xml><?xml version="1.0" encoding="utf-8"?>
-<w:ftr xmlns:wpc="http://schemas.microsoft.com/office/word/2010/wordprocessingCanvas" xmlns:cx="http://schemas.microsoft.com/office/drawing/2014/chartex" xmlns:mc="http://schemas.openxmlformats.org/markup-compatibility/2006" xmlns:o="urn:schemas-microsoft-com:office:office" xmlns:r="http://schemas.openxmlformats.org/officeDocument/2006/relationships" xmlns:m="http://schemas.openxmlformats.org/officeDocument/2006/math" xmlns:v="urn:schemas-microsoft-com:vml" xmlns:wp14="http://schemas.microsoft.com/office/word/2010/wordprocessingDrawing" xmlns:wp="http://schemas.openxmlformats.org/drawingml/2006/wordprocessingDrawing" xmlns:w10="urn:schemas-microsoft-com:office:word" xmlns:w="http://schemas.openxmlformats.org/wordprocessingml/2006/main" xmlns:w14="http://schemas.microsoft.com/office/word/2010/wordml" xmlns:w15="http://schemas.microsoft.com/office/word/2012/wordml" xmlns:w16se="http://schemas.microsoft.com/office/word/2015/wordml/symex" xmlns:wpg="http://schemas.microsoft.com/office/word/2010/wordprocessingGroup" xmlns:wpi="http://schemas.microsoft.com/office/word/2010/wordprocessingInk" xmlns:wne="http://schemas.microsoft.com/office/word/2006/wordml" xmlns:wps="http://schemas.microsoft.com/office/word/2010/wordprocessingShape" mc:Ignorable="w14 w15 w16se wp14">
+<w:ftr xmlns:wpc="http://schemas.microsoft.com/office/word/2010/wordprocessingCanvas" xmlns:mc="http://schemas.openxmlformats.org/markup-compatibility/2006" xmlns:o="urn:schemas-microsoft-com:office:office" xmlns:r="http://schemas.openxmlformats.org/officeDocument/2006/relationships" xmlns:m="http://schemas.openxmlformats.org/officeDocument/2006/math" xmlns:v="urn:schemas-microsoft-com:vml" xmlns:wp14="http://schemas.microsoft.com/office/word/2010/wordprocessingDrawing" xmlns:wp="http://schemas.openxmlformats.org/drawingml/2006/wordprocessingDrawing" xmlns:w10="urn:schemas-microsoft-com:office:word" xmlns:w="http://schemas.openxmlformats.org/wordprocessingml/2006/main" xmlns:w14="http://schemas.microsoft.com/office/word/2010/wordml" xmlns:wpg="http://schemas.microsoft.com/office/word/2010/wordprocessingGroup" xmlns:wpi="http://schemas.microsoft.com/office/word/2010/wordprocessingInk" xmlns:wne="http://schemas.microsoft.com/office/word/2006/wordml" xmlns:wps="http://schemas.microsoft.com/office/word/2010/wordprocessingShape" mc:Ignorable="w14 wp14">
   <w:p>
     <w:pPr>
       <w:pStyle w:val="Footer"/>
@@ -2157,7 +2161,7 @@
         <w:sz w:val="22"/>
         <w:szCs w:val="22"/>
       </w:rPr>
-      <w:t>CUSC’s Creative Cup 2019</w:t>
+      <w:t>Web app challenge 2021</w:t>
     </w:r>
     <w:r>
       <w:rPr>
@@ -2215,7 +2219,7 @@
 </file>
 
 <file path=word/footnotes.xml><?xml version="1.0" encoding="utf-8"?>
-<w:footnotes xmlns:wpc="http://schemas.microsoft.com/office/word/2010/wordprocessingCanvas" xmlns:cx="http://schemas.microsoft.com/office/drawing/2014/chartex" xmlns:mc="http://schemas.openxmlformats.org/markup-compatibility/2006" xmlns:o="urn:schemas-microsoft-com:office:office" xmlns:r="http://schemas.openxmlformats.org/officeDocument/2006/relationships" xmlns:m="http://schemas.openxmlformats.org/officeDocument/2006/math" xmlns:v="urn:schemas-microsoft-com:vml" xmlns:wp14="http://schemas.microsoft.com/office/word/2010/wordprocessingDrawing" xmlns:wp="http://schemas.openxmlformats.org/drawingml/2006/wordprocessingDrawing" xmlns:w10="urn:schemas-microsoft-com:office:word" xmlns:w="http://schemas.openxmlformats.org/wordprocessingml/2006/main" xmlns:w14="http://schemas.microsoft.com/office/word/2010/wordml" xmlns:w15="http://schemas.microsoft.com/office/word/2012/wordml" xmlns:w16se="http://schemas.microsoft.com/office/word/2015/wordml/symex" xmlns:wpg="http://schemas.microsoft.com/office/word/2010/wordprocessingGroup" xmlns:wpi="http://schemas.microsoft.com/office/word/2010/wordprocessingInk" xmlns:wne="http://schemas.microsoft.com/office/word/2006/wordml" xmlns:wps="http://schemas.microsoft.com/office/word/2010/wordprocessingShape" mc:Ignorable="w14 w15 w16se wp14">
+<w:footnotes xmlns:wpc="http://schemas.microsoft.com/office/word/2010/wordprocessingCanvas" xmlns:mc="http://schemas.openxmlformats.org/markup-compatibility/2006" xmlns:o="urn:schemas-microsoft-com:office:office" xmlns:r="http://schemas.openxmlformats.org/officeDocument/2006/relationships" xmlns:m="http://schemas.openxmlformats.org/officeDocument/2006/math" xmlns:v="urn:schemas-microsoft-com:vml" xmlns:wp14="http://schemas.microsoft.com/office/word/2010/wordprocessingDrawing" xmlns:wp="http://schemas.openxmlformats.org/drawingml/2006/wordprocessingDrawing" xmlns:w10="urn:schemas-microsoft-com:office:word" xmlns:w="http://schemas.openxmlformats.org/wordprocessingml/2006/main" xmlns:w14="http://schemas.microsoft.com/office/word/2010/wordml" xmlns:wpg="http://schemas.microsoft.com/office/word/2010/wordprocessingGroup" xmlns:wpi="http://schemas.microsoft.com/office/word/2010/wordprocessingInk" xmlns:wne="http://schemas.microsoft.com/office/word/2006/wordml" xmlns:wps="http://schemas.microsoft.com/office/word/2010/wordprocessingShape" mc:Ignorable="w14 wp14">
   <w:footnote w:type="separator" w:id="-1">
     <w:p>
       <w:r>
@@ -2234,7 +2238,7 @@
 </file>
 
 <file path=word/header1.xml><?xml version="1.0" encoding="utf-8"?>
-<w:hdr xmlns:wpc="http://schemas.microsoft.com/office/word/2010/wordprocessingCanvas" xmlns:cx="http://schemas.microsoft.com/office/drawing/2014/chartex" xmlns:mc="http://schemas.openxmlformats.org/markup-compatibility/2006" xmlns:o="urn:schemas-microsoft-com:office:office" xmlns:r="http://schemas.openxmlformats.org/officeDocument/2006/relationships" xmlns:m="http://schemas.openxmlformats.org/officeDocument/2006/math" xmlns:v="urn:schemas-microsoft-com:vml" xmlns:wp14="http://schemas.microsoft.com/office/word/2010/wordprocessingDrawing" xmlns:wp="http://schemas.openxmlformats.org/drawingml/2006/wordprocessingDrawing" xmlns:w10="urn:schemas-microsoft-com:office:word" xmlns:w="http://schemas.openxmlformats.org/wordprocessingml/2006/main" xmlns:w14="http://schemas.microsoft.com/office/word/2010/wordml" xmlns:w15="http://schemas.microsoft.com/office/word/2012/wordml" xmlns:w16se="http://schemas.microsoft.com/office/word/2015/wordml/symex" xmlns:wpg="http://schemas.microsoft.com/office/word/2010/wordprocessingGroup" xmlns:wpi="http://schemas.microsoft.com/office/word/2010/wordprocessingInk" xmlns:wne="http://schemas.microsoft.com/office/word/2006/wordml" xmlns:wps="http://schemas.microsoft.com/office/word/2010/wordprocessingShape" mc:Ignorable="w14 w15 w16se wp14">
+<w:hdr xmlns:wpc="http://schemas.microsoft.com/office/word/2010/wordprocessingCanvas" xmlns:mc="http://schemas.openxmlformats.org/markup-compatibility/2006" xmlns:o="urn:schemas-microsoft-com:office:office" xmlns:r="http://schemas.openxmlformats.org/officeDocument/2006/relationships" xmlns:m="http://schemas.openxmlformats.org/officeDocument/2006/math" xmlns:v="urn:schemas-microsoft-com:vml" xmlns:wp14="http://schemas.microsoft.com/office/word/2010/wordprocessingDrawing" xmlns:wp="http://schemas.openxmlformats.org/drawingml/2006/wordprocessingDrawing" xmlns:w10="urn:schemas-microsoft-com:office:word" xmlns:w="http://schemas.openxmlformats.org/wordprocessingml/2006/main" xmlns:w14="http://schemas.microsoft.com/office/word/2010/wordml" xmlns:wpg="http://schemas.microsoft.com/office/word/2010/wordprocessingGroup" xmlns:wpi="http://schemas.microsoft.com/office/word/2010/wordprocessingInk" xmlns:wne="http://schemas.microsoft.com/office/word/2006/wordml" xmlns:wps="http://schemas.microsoft.com/office/word/2010/wordprocessingShape" mc:Ignorable="w14 wp14">
   <w:p>
     <w:pPr>
       <w:pStyle w:val="Header"/>
@@ -2257,7 +2261,7 @@
 </file>
 
 <file path=word/header2.xml><?xml version="1.0" encoding="utf-8"?>
-<w:hdr xmlns:wpc="http://schemas.microsoft.com/office/word/2010/wordprocessingCanvas" xmlns:cx="http://schemas.microsoft.com/office/drawing/2014/chartex" xmlns:mc="http://schemas.openxmlformats.org/markup-compatibility/2006" xmlns:o="urn:schemas-microsoft-com:office:office" xmlns:r="http://schemas.openxmlformats.org/officeDocument/2006/relationships" xmlns:m="http://schemas.openxmlformats.org/officeDocument/2006/math" xmlns:v="urn:schemas-microsoft-com:vml" xmlns:wp14="http://schemas.microsoft.com/office/word/2010/wordprocessingDrawing" xmlns:wp="http://schemas.openxmlformats.org/drawingml/2006/wordprocessingDrawing" xmlns:w10="urn:schemas-microsoft-com:office:word" xmlns:w="http://schemas.openxmlformats.org/wordprocessingml/2006/main" xmlns:w14="http://schemas.microsoft.com/office/word/2010/wordml" xmlns:w15="http://schemas.microsoft.com/office/word/2012/wordml" xmlns:w16se="http://schemas.microsoft.com/office/word/2015/wordml/symex" xmlns:wpg="http://schemas.microsoft.com/office/word/2010/wordprocessingGroup" xmlns:wpi="http://schemas.microsoft.com/office/word/2010/wordprocessingInk" xmlns:wne="http://schemas.microsoft.com/office/word/2006/wordml" xmlns:wps="http://schemas.microsoft.com/office/word/2010/wordprocessingShape" mc:Ignorable="w14 w15 w16se wp14">
+<w:hdr xmlns:wpc="http://schemas.microsoft.com/office/word/2010/wordprocessingCanvas" xmlns:mc="http://schemas.openxmlformats.org/markup-compatibility/2006" xmlns:o="urn:schemas-microsoft-com:office:office" xmlns:r="http://schemas.openxmlformats.org/officeDocument/2006/relationships" xmlns:m="http://schemas.openxmlformats.org/officeDocument/2006/math" xmlns:v="urn:schemas-microsoft-com:vml" xmlns:wp14="http://schemas.microsoft.com/office/word/2010/wordprocessingDrawing" xmlns:wp="http://schemas.openxmlformats.org/drawingml/2006/wordprocessingDrawing" xmlns:w10="urn:schemas-microsoft-com:office:word" xmlns:w="http://schemas.openxmlformats.org/wordprocessingml/2006/main" xmlns:w14="http://schemas.microsoft.com/office/word/2010/wordml" xmlns:wpg="http://schemas.microsoft.com/office/word/2010/wordprocessingGroup" xmlns:wpi="http://schemas.microsoft.com/office/word/2010/wordprocessingInk" xmlns:wne="http://schemas.microsoft.com/office/word/2006/wordml" xmlns:wps="http://schemas.microsoft.com/office/word/2010/wordprocessingShape" mc:Ignorable="w14 wp14">
   <w:p/>
   <w:tbl>
     <w:tblPr>
@@ -2435,8 +2439,8 @@
 </file>
 
 <file path=word/numbering.xml><?xml version="1.0" encoding="utf-8"?>
-<w:numbering xmlns:wpc="http://schemas.microsoft.com/office/word/2010/wordprocessingCanvas" xmlns:cx="http://schemas.microsoft.com/office/drawing/2014/chartex" xmlns:mc="http://schemas.openxmlformats.org/markup-compatibility/2006" xmlns:o="urn:schemas-microsoft-com:office:office" xmlns:r="http://schemas.openxmlformats.org/officeDocument/2006/relationships" xmlns:m="http://schemas.openxmlformats.org/officeDocument/2006/math" xmlns:v="urn:schemas-microsoft-com:vml" xmlns:wp14="http://schemas.microsoft.com/office/word/2010/wordprocessingDrawing" xmlns:wp="http://schemas.openxmlformats.org/drawingml/2006/wordprocessingDrawing" xmlns:w10="urn:schemas-microsoft-com:office:word" xmlns:w="http://schemas.openxmlformats.org/wordprocessingml/2006/main" xmlns:w14="http://schemas.microsoft.com/office/word/2010/wordml" xmlns:w15="http://schemas.microsoft.com/office/word/2012/wordml" xmlns:w16se="http://schemas.microsoft.com/office/word/2015/wordml/symex" xmlns:wpg="http://schemas.microsoft.com/office/word/2010/wordprocessingGroup" xmlns:wpi="http://schemas.microsoft.com/office/word/2010/wordprocessingInk" xmlns:wne="http://schemas.microsoft.com/office/word/2006/wordml" xmlns:wps="http://schemas.microsoft.com/office/word/2010/wordprocessingShape" mc:Ignorable="w14 w15 w16se wp14">
-  <w:abstractNum w:abstractNumId="0" w15:restartNumberingAfterBreak="0">
+<w:numbering xmlns:wpc="http://schemas.microsoft.com/office/word/2010/wordprocessingCanvas" xmlns:mc="http://schemas.openxmlformats.org/markup-compatibility/2006" xmlns:o="urn:schemas-microsoft-com:office:office" xmlns:r="http://schemas.openxmlformats.org/officeDocument/2006/relationships" xmlns:m="http://schemas.openxmlformats.org/officeDocument/2006/math" xmlns:v="urn:schemas-microsoft-com:vml" xmlns:wp14="http://schemas.microsoft.com/office/word/2010/wordprocessingDrawing" xmlns:wp="http://schemas.openxmlformats.org/drawingml/2006/wordprocessingDrawing" xmlns:w10="urn:schemas-microsoft-com:office:word" xmlns:w="http://schemas.openxmlformats.org/wordprocessingml/2006/main" xmlns:w14="http://schemas.microsoft.com/office/word/2010/wordml" xmlns:wpg="http://schemas.microsoft.com/office/word/2010/wordprocessingGroup" xmlns:wpi="http://schemas.microsoft.com/office/word/2010/wordprocessingInk" xmlns:wne="http://schemas.microsoft.com/office/word/2006/wordml" xmlns:wps="http://schemas.microsoft.com/office/word/2010/wordprocessingShape" mc:Ignorable="w14 wp14">
+  <w:abstractNum w:abstractNumId="0">
     <w:nsid w:val="FFFFFFFE"/>
     <w:multiLevelType w:val="singleLevel"/>
     <w:tmpl w:val="FFFFFFFF"/>
@@ -2449,7 +2453,7 @@
       </w:rPr>
     </w:lvl>
   </w:abstractNum>
-  <w:abstractNum w:abstractNumId="1" w15:restartNumberingAfterBreak="0">
+  <w:abstractNum w:abstractNumId="1">
     <w:nsid w:val="02180E59"/>
     <w:multiLevelType w:val="multilevel"/>
     <w:tmpl w:val="09E4CEDA"/>
@@ -2590,7 +2594,7 @@
       </w:rPr>
     </w:lvl>
   </w:abstractNum>
-  <w:abstractNum w:abstractNumId="2" w15:restartNumberingAfterBreak="0">
+  <w:abstractNum w:abstractNumId="2">
     <w:nsid w:val="03CF5B87"/>
     <w:multiLevelType w:val="hybridMultilevel"/>
     <w:tmpl w:val="2F1CAD10"/>
@@ -2703,7 +2707,7 @@
       </w:rPr>
     </w:lvl>
   </w:abstractNum>
-  <w:abstractNum w:abstractNumId="3" w15:restartNumberingAfterBreak="0">
+  <w:abstractNum w:abstractNumId="3">
     <w:nsid w:val="0F544EE6"/>
     <w:multiLevelType w:val="hybridMultilevel"/>
     <w:tmpl w:val="14520FFC"/>
@@ -2843,7 +2847,7 @@
       </w:rPr>
     </w:lvl>
   </w:abstractNum>
-  <w:abstractNum w:abstractNumId="4" w15:restartNumberingAfterBreak="0">
+  <w:abstractNum w:abstractNumId="4">
     <w:nsid w:val="13085029"/>
     <w:multiLevelType w:val="hybridMultilevel"/>
     <w:tmpl w:val="FC2023D2"/>
@@ -2956,7 +2960,7 @@
       </w:rPr>
     </w:lvl>
   </w:abstractNum>
-  <w:abstractNum w:abstractNumId="5" w15:restartNumberingAfterBreak="0">
+  <w:abstractNum w:abstractNumId="5">
     <w:nsid w:val="13B65413"/>
     <w:multiLevelType w:val="hybridMultilevel"/>
     <w:tmpl w:val="480A2488"/>
@@ -3069,7 +3073,7 @@
       </w:rPr>
     </w:lvl>
   </w:abstractNum>
-  <w:abstractNum w:abstractNumId="6" w15:restartNumberingAfterBreak="0">
+  <w:abstractNum w:abstractNumId="6">
     <w:nsid w:val="14C87E1B"/>
     <w:multiLevelType w:val="multilevel"/>
     <w:tmpl w:val="96F6ECF8"/>
@@ -3158,7 +3162,7 @@
       </w:pPr>
     </w:lvl>
   </w:abstractNum>
-  <w:abstractNum w:abstractNumId="7" w15:restartNumberingAfterBreak="0">
+  <w:abstractNum w:abstractNumId="7">
     <w:nsid w:val="16736A70"/>
     <w:multiLevelType w:val="hybridMultilevel"/>
     <w:tmpl w:val="DECA6470"/>
@@ -3247,7 +3251,7 @@
       </w:pPr>
     </w:lvl>
   </w:abstractNum>
-  <w:abstractNum w:abstractNumId="8" w15:restartNumberingAfterBreak="0">
+  <w:abstractNum w:abstractNumId="8">
     <w:nsid w:val="16BC617F"/>
     <w:multiLevelType w:val="multilevel"/>
     <w:tmpl w:val="13A27E3C"/>
@@ -3396,7 +3400,7 @@
       </w:rPr>
     </w:lvl>
   </w:abstractNum>
-  <w:abstractNum w:abstractNumId="9" w15:restartNumberingAfterBreak="0">
+  <w:abstractNum w:abstractNumId="9">
     <w:nsid w:val="171535FF"/>
     <w:multiLevelType w:val="hybridMultilevel"/>
     <w:tmpl w:val="6F3CB0C6"/>
@@ -3509,7 +3513,7 @@
       </w:rPr>
     </w:lvl>
   </w:abstractNum>
-  <w:abstractNum w:abstractNumId="10" w15:restartNumberingAfterBreak="0">
+  <w:abstractNum w:abstractNumId="10">
     <w:nsid w:val="17FE1443"/>
     <w:multiLevelType w:val="hybridMultilevel"/>
     <w:tmpl w:val="3F7CE82A"/>
@@ -3625,7 +3629,7 @@
       </w:pPr>
     </w:lvl>
   </w:abstractNum>
-  <w:abstractNum w:abstractNumId="11" w15:restartNumberingAfterBreak="0">
+  <w:abstractNum w:abstractNumId="11">
     <w:nsid w:val="1B33268A"/>
     <w:multiLevelType w:val="hybridMultilevel"/>
     <w:tmpl w:val="14A8B2BA"/>
@@ -3714,7 +3718,7 @@
       </w:pPr>
     </w:lvl>
   </w:abstractNum>
-  <w:abstractNum w:abstractNumId="12" w15:restartNumberingAfterBreak="0">
+  <w:abstractNum w:abstractNumId="12">
     <w:nsid w:val="1C854AC8"/>
     <w:multiLevelType w:val="hybridMultilevel"/>
     <w:tmpl w:val="EE6EAAEA"/>
@@ -3803,7 +3807,7 @@
       </w:pPr>
     </w:lvl>
   </w:abstractNum>
-  <w:abstractNum w:abstractNumId="13" w15:restartNumberingAfterBreak="0">
+  <w:abstractNum w:abstractNumId="13">
     <w:nsid w:val="1E4F042B"/>
     <w:multiLevelType w:val="hybridMultilevel"/>
     <w:tmpl w:val="37EE38F0"/>
@@ -3916,7 +3920,7 @@
       </w:rPr>
     </w:lvl>
   </w:abstractNum>
-  <w:abstractNum w:abstractNumId="14" w15:restartNumberingAfterBreak="0">
+  <w:abstractNum w:abstractNumId="14">
     <w:nsid w:val="288652EF"/>
     <w:multiLevelType w:val="hybridMultilevel"/>
     <w:tmpl w:val="CCCC3878"/>
@@ -4029,7 +4033,7 @@
       </w:rPr>
     </w:lvl>
   </w:abstractNum>
-  <w:abstractNum w:abstractNumId="15" w15:restartNumberingAfterBreak="0">
+  <w:abstractNum w:abstractNumId="15">
     <w:nsid w:val="29BE27D7"/>
     <w:multiLevelType w:val="hybridMultilevel"/>
     <w:tmpl w:val="42B20616"/>
@@ -4142,7 +4146,7 @@
       </w:rPr>
     </w:lvl>
   </w:abstractNum>
-  <w:abstractNum w:abstractNumId="16" w15:restartNumberingAfterBreak="0">
+  <w:abstractNum w:abstractNumId="16">
     <w:nsid w:val="2C2966A6"/>
     <w:multiLevelType w:val="hybridMultilevel"/>
     <w:tmpl w:val="7AA0DDDA"/>
@@ -4255,7 +4259,7 @@
       </w:rPr>
     </w:lvl>
   </w:abstractNum>
-  <w:abstractNum w:abstractNumId="17" w15:restartNumberingAfterBreak="0">
+  <w:abstractNum w:abstractNumId="17">
     <w:nsid w:val="2FA34251"/>
     <w:multiLevelType w:val="hybridMultilevel"/>
     <w:tmpl w:val="A434F4C8"/>
@@ -4394,7 +4398,7 @@
       </w:rPr>
     </w:lvl>
   </w:abstractNum>
-  <w:abstractNum w:abstractNumId="18" w15:restartNumberingAfterBreak="0">
+  <w:abstractNum w:abstractNumId="18">
     <w:nsid w:val="2FC857F7"/>
     <w:multiLevelType w:val="hybridMultilevel"/>
     <w:tmpl w:val="B150007E"/>
@@ -4507,7 +4511,7 @@
       </w:rPr>
     </w:lvl>
   </w:abstractNum>
-  <w:abstractNum w:abstractNumId="19" w15:restartNumberingAfterBreak="0">
+  <w:abstractNum w:abstractNumId="19">
     <w:nsid w:val="344462FC"/>
     <w:multiLevelType w:val="hybridMultilevel"/>
     <w:tmpl w:val="70E2F8E4"/>
@@ -4620,7 +4624,7 @@
       </w:rPr>
     </w:lvl>
   </w:abstractNum>
-  <w:abstractNum w:abstractNumId="20" w15:restartNumberingAfterBreak="0">
+  <w:abstractNum w:abstractNumId="20">
     <w:nsid w:val="36965AD9"/>
     <w:multiLevelType w:val="hybridMultilevel"/>
     <w:tmpl w:val="DB8ACAF0"/>
@@ -4760,7 +4764,7 @@
       </w:rPr>
     </w:lvl>
   </w:abstractNum>
-  <w:abstractNum w:abstractNumId="21" w15:restartNumberingAfterBreak="0">
+  <w:abstractNum w:abstractNumId="21">
     <w:nsid w:val="4445536A"/>
     <w:multiLevelType w:val="hybridMultilevel"/>
     <w:tmpl w:val="BE66FE94"/>
@@ -4873,7 +4877,7 @@
       </w:rPr>
     </w:lvl>
   </w:abstractNum>
-  <w:abstractNum w:abstractNumId="22" w15:restartNumberingAfterBreak="0">
+  <w:abstractNum w:abstractNumId="22">
     <w:nsid w:val="46DC23A5"/>
     <w:multiLevelType w:val="hybridMultilevel"/>
     <w:tmpl w:val="55446866"/>
@@ -5012,7 +5016,7 @@
       </w:rPr>
     </w:lvl>
   </w:abstractNum>
-  <w:abstractNum w:abstractNumId="23" w15:restartNumberingAfterBreak="0">
+  <w:abstractNum w:abstractNumId="23">
     <w:nsid w:val="4A6F560A"/>
     <w:multiLevelType w:val="hybridMultilevel"/>
     <w:tmpl w:val="2BB2AA9E"/>
@@ -5125,7 +5129,7 @@
       </w:pPr>
     </w:lvl>
   </w:abstractNum>
-  <w:abstractNum w:abstractNumId="24" w15:restartNumberingAfterBreak="0">
+  <w:abstractNum w:abstractNumId="24">
     <w:nsid w:val="4DBF5859"/>
     <w:multiLevelType w:val="hybridMultilevel"/>
     <w:tmpl w:val="0AE2CCE2"/>
@@ -5237,7 +5241,7 @@
       </w:rPr>
     </w:lvl>
   </w:abstractNum>
-  <w:abstractNum w:abstractNumId="25" w15:restartNumberingAfterBreak="0">
+  <w:abstractNum w:abstractNumId="25">
     <w:nsid w:val="4E183932"/>
     <w:multiLevelType w:val="multilevel"/>
     <w:tmpl w:val="E33C1B1C"/>
@@ -5379,7 +5383,7 @@
       </w:rPr>
     </w:lvl>
   </w:abstractNum>
-  <w:abstractNum w:abstractNumId="26" w15:restartNumberingAfterBreak="0">
+  <w:abstractNum w:abstractNumId="26">
     <w:nsid w:val="522E000B"/>
     <w:multiLevelType w:val="hybridMultilevel"/>
     <w:tmpl w:val="662AB848"/>
@@ -5519,7 +5523,7 @@
       </w:rPr>
     </w:lvl>
   </w:abstractNum>
-  <w:abstractNum w:abstractNumId="27" w15:restartNumberingAfterBreak="0">
+  <w:abstractNum w:abstractNumId="27">
     <w:nsid w:val="540B02F8"/>
     <w:multiLevelType w:val="hybridMultilevel"/>
     <w:tmpl w:val="12D83BCC"/>
@@ -5608,7 +5612,7 @@
       </w:pPr>
     </w:lvl>
   </w:abstractNum>
-  <w:abstractNum w:abstractNumId="28" w15:restartNumberingAfterBreak="0">
+  <w:abstractNum w:abstractNumId="28">
     <w:nsid w:val="54F220AC"/>
     <w:multiLevelType w:val="hybridMultilevel"/>
     <w:tmpl w:val="46080B72"/>
@@ -5724,7 +5728,7 @@
       </w:pPr>
     </w:lvl>
   </w:abstractNum>
-  <w:abstractNum w:abstractNumId="29" w15:restartNumberingAfterBreak="0">
+  <w:abstractNum w:abstractNumId="29">
     <w:nsid w:val="55684EE3"/>
     <w:multiLevelType w:val="hybridMultilevel"/>
     <w:tmpl w:val="3CDE60D6"/>
@@ -5837,7 +5841,7 @@
       </w:rPr>
     </w:lvl>
   </w:abstractNum>
-  <w:abstractNum w:abstractNumId="30" w15:restartNumberingAfterBreak="0">
+  <w:abstractNum w:abstractNumId="30">
     <w:nsid w:val="57744F8E"/>
     <w:multiLevelType w:val="hybridMultilevel"/>
     <w:tmpl w:val="12D83BCC"/>
@@ -5926,7 +5930,7 @@
       </w:pPr>
     </w:lvl>
   </w:abstractNum>
-  <w:abstractNum w:abstractNumId="31" w15:restartNumberingAfterBreak="0">
+  <w:abstractNum w:abstractNumId="31">
     <w:nsid w:val="5EC7408B"/>
     <w:multiLevelType w:val="hybridMultilevel"/>
     <w:tmpl w:val="96DE6192"/>
@@ -6039,7 +6043,7 @@
       </w:rPr>
     </w:lvl>
   </w:abstractNum>
-  <w:abstractNum w:abstractNumId="32" w15:restartNumberingAfterBreak="0">
+  <w:abstractNum w:abstractNumId="32">
     <w:nsid w:val="5F620377"/>
     <w:multiLevelType w:val="hybridMultilevel"/>
     <w:tmpl w:val="3A8ED78A"/>
@@ -6152,7 +6156,7 @@
       </w:pPr>
     </w:lvl>
   </w:abstractNum>
-  <w:abstractNum w:abstractNumId="33" w15:restartNumberingAfterBreak="0">
+  <w:abstractNum w:abstractNumId="33">
     <w:nsid w:val="613632F1"/>
     <w:multiLevelType w:val="hybridMultilevel"/>
     <w:tmpl w:val="22EC20B8"/>
@@ -6265,7 +6269,7 @@
       </w:rPr>
     </w:lvl>
   </w:abstractNum>
-  <w:abstractNum w:abstractNumId="34" w15:restartNumberingAfterBreak="0">
+  <w:abstractNum w:abstractNumId="34">
     <w:nsid w:val="62BA3F71"/>
     <w:multiLevelType w:val="hybridMultilevel"/>
     <w:tmpl w:val="46CC6F22"/>
@@ -6405,7 +6409,7 @@
       </w:rPr>
     </w:lvl>
   </w:abstractNum>
-  <w:abstractNum w:abstractNumId="35" w15:restartNumberingAfterBreak="0">
+  <w:abstractNum w:abstractNumId="35">
     <w:nsid w:val="6DB9248E"/>
     <w:multiLevelType w:val="hybridMultilevel"/>
     <w:tmpl w:val="88827B1E"/>
@@ -6518,7 +6522,7 @@
       </w:rPr>
     </w:lvl>
   </w:abstractNum>
-  <w:abstractNum w:abstractNumId="36" w15:restartNumberingAfterBreak="0">
+  <w:abstractNum w:abstractNumId="36">
     <w:nsid w:val="71547B9F"/>
     <w:multiLevelType w:val="hybridMultilevel"/>
     <w:tmpl w:val="B65EEA64"/>
@@ -6631,7 +6635,7 @@
       </w:rPr>
     </w:lvl>
   </w:abstractNum>
-  <w:abstractNum w:abstractNumId="37" w15:restartNumberingAfterBreak="0">
+  <w:abstractNum w:abstractNumId="37">
     <w:nsid w:val="77AC5E00"/>
     <w:multiLevelType w:val="hybridMultilevel"/>
     <w:tmpl w:val="69123B20"/>
@@ -6717,7 +6721,7 @@
       </w:pPr>
     </w:lvl>
   </w:abstractNum>
-  <w:abstractNum w:abstractNumId="38" w15:restartNumberingAfterBreak="0">
+  <w:abstractNum w:abstractNumId="38">
     <w:nsid w:val="79476DCE"/>
     <w:multiLevelType w:val="hybridMultilevel"/>
     <w:tmpl w:val="64CAF0DE"/>
@@ -6857,7 +6861,7 @@
       </w:rPr>
     </w:lvl>
   </w:abstractNum>
-  <w:abstractNum w:abstractNumId="39" w15:restartNumberingAfterBreak="0">
+  <w:abstractNum w:abstractNumId="39">
     <w:nsid w:val="7B5C5C54"/>
     <w:multiLevelType w:val="multilevel"/>
     <w:tmpl w:val="B98CC45E"/>
@@ -6997,7 +7001,7 @@
       </w:rPr>
     </w:lvl>
   </w:abstractNum>
-  <w:abstractNum w:abstractNumId="40" w15:restartNumberingAfterBreak="0">
+  <w:abstractNum w:abstractNumId="40">
     <w:nsid w:val="7B873EFF"/>
     <w:multiLevelType w:val="hybridMultilevel"/>
     <w:tmpl w:val="14021382"/>
@@ -7083,7 +7087,7 @@
       </w:pPr>
     </w:lvl>
   </w:abstractNum>
-  <w:abstractNum w:abstractNumId="41" w15:restartNumberingAfterBreak="0">
+  <w:abstractNum w:abstractNumId="41">
     <w:nsid w:val="7BBC34F1"/>
     <w:multiLevelType w:val="hybridMultilevel"/>
     <w:tmpl w:val="30F0D19E"/>
@@ -7199,7 +7203,7 @@
       </w:pPr>
     </w:lvl>
   </w:abstractNum>
-  <w:abstractNum w:abstractNumId="42" w15:restartNumberingAfterBreak="0">
+  <w:abstractNum w:abstractNumId="42">
     <w:nsid w:val="7CFF26AD"/>
     <w:multiLevelType w:val="hybridMultilevel"/>
     <w:tmpl w:val="CA1C1D64"/>
@@ -7310,7 +7314,7 @@
       </w:rPr>
     </w:lvl>
   </w:abstractNum>
-  <w:abstractNum w:abstractNumId="43" w15:restartNumberingAfterBreak="0">
+  <w:abstractNum w:abstractNumId="43">
     <w:nsid w:val="7EA00B1C"/>
     <w:multiLevelType w:val="hybridMultilevel"/>
     <w:tmpl w:val="A9D02928"/>
@@ -7602,7 +7606,7 @@
 </file>
 
 <file path=word/styles.xml><?xml version="1.0" encoding="utf-8"?>
-<w:styles xmlns:mc="http://schemas.openxmlformats.org/markup-compatibility/2006" xmlns:r="http://schemas.openxmlformats.org/officeDocument/2006/relationships" xmlns:w="http://schemas.openxmlformats.org/wordprocessingml/2006/main" xmlns:w14="http://schemas.microsoft.com/office/word/2010/wordml" xmlns:w15="http://schemas.microsoft.com/office/word/2012/wordml" xmlns:w16se="http://schemas.microsoft.com/office/word/2015/wordml/symex" mc:Ignorable="w14 w15 w16se">
+<w:styles xmlns:mc="http://schemas.openxmlformats.org/markup-compatibility/2006" xmlns:r="http://schemas.openxmlformats.org/officeDocument/2006/relationships" xmlns:w="http://schemas.openxmlformats.org/wordprocessingml/2006/main" xmlns:w14="http://schemas.microsoft.com/office/word/2010/wordml" mc:Ignorable="w14">
   <w:docDefaults>
     <w:rPrDefault>
       <w:rPr>
@@ -7612,378 +7616,150 @@
     </w:rPrDefault>
     <w:pPrDefault/>
   </w:docDefaults>
-  <w:latentStyles w:defLockedState="0" w:defUIPriority="99" w:defSemiHidden="0" w:defUnhideWhenUsed="0" w:defQFormat="0" w:count="371">
-    <w:lsdException w:name="Normal" w:uiPriority="0" w:qFormat="1"/>
-    <w:lsdException w:name="heading 1" w:uiPriority="0" w:qFormat="1"/>
-    <w:lsdException w:name="heading 2" w:uiPriority="0" w:qFormat="1"/>
-    <w:lsdException w:name="heading 3" w:uiPriority="9" w:qFormat="1"/>
-    <w:lsdException w:name="heading 4" w:uiPriority="0" w:qFormat="1"/>
-    <w:lsdException w:name="heading 5" w:uiPriority="9" w:qFormat="1"/>
-    <w:lsdException w:name="heading 6" w:uiPriority="0" w:qFormat="1"/>
-    <w:lsdException w:name="heading 7" w:uiPriority="0" w:qFormat="1"/>
-    <w:lsdException w:name="heading 8" w:semiHidden="1" w:uiPriority="9" w:unhideWhenUsed="1" w:qFormat="1"/>
-    <w:lsdException w:name="heading 9" w:semiHidden="1" w:uiPriority="9" w:unhideWhenUsed="1" w:qFormat="1"/>
-    <w:lsdException w:name="index 1" w:semiHidden="1" w:unhideWhenUsed="1"/>
-    <w:lsdException w:name="index 2" w:semiHidden="1" w:unhideWhenUsed="1"/>
-    <w:lsdException w:name="index 3" w:semiHidden="1" w:unhideWhenUsed="1"/>
-    <w:lsdException w:name="index 4" w:semiHidden="1" w:unhideWhenUsed="1"/>
-    <w:lsdException w:name="index 5" w:semiHidden="1" w:unhideWhenUsed="1"/>
-    <w:lsdException w:name="index 6" w:semiHidden="1" w:unhideWhenUsed="1"/>
-    <w:lsdException w:name="index 7" w:semiHidden="1" w:unhideWhenUsed="1"/>
-    <w:lsdException w:name="index 8" w:semiHidden="1" w:unhideWhenUsed="1"/>
-    <w:lsdException w:name="index 9" w:semiHidden="1" w:unhideWhenUsed="1"/>
-    <w:lsdException w:name="toc 1" w:semiHidden="1" w:uiPriority="39" w:unhideWhenUsed="1"/>
-    <w:lsdException w:name="toc 2" w:semiHidden="1" w:uiPriority="39" w:unhideWhenUsed="1"/>
-    <w:lsdException w:name="toc 3" w:semiHidden="1" w:uiPriority="39" w:unhideWhenUsed="1"/>
-    <w:lsdException w:name="toc 4" w:semiHidden="1" w:uiPriority="39" w:unhideWhenUsed="1"/>
-    <w:lsdException w:name="toc 5" w:semiHidden="1" w:uiPriority="39" w:unhideWhenUsed="1"/>
-    <w:lsdException w:name="toc 6" w:semiHidden="1" w:uiPriority="39" w:unhideWhenUsed="1"/>
-    <w:lsdException w:name="toc 7" w:semiHidden="1" w:uiPriority="39" w:unhideWhenUsed="1"/>
-    <w:lsdException w:name="toc 8" w:semiHidden="1" w:uiPriority="39" w:unhideWhenUsed="1"/>
-    <w:lsdException w:name="toc 9" w:semiHidden="1" w:uiPriority="39" w:unhideWhenUsed="1"/>
-    <w:lsdException w:name="Normal Indent" w:semiHidden="1" w:unhideWhenUsed="1"/>
-    <w:lsdException w:name="footnote text" w:semiHidden="1" w:unhideWhenUsed="1"/>
-    <w:lsdException w:name="annotation text" w:semiHidden="1" w:unhideWhenUsed="1"/>
-    <w:lsdException w:name="header" w:semiHidden="1" w:uiPriority="0" w:unhideWhenUsed="1"/>
-    <w:lsdException w:name="footer" w:semiHidden="1" w:uiPriority="0" w:unhideWhenUsed="1"/>
-    <w:lsdException w:name="index heading" w:semiHidden="1" w:unhideWhenUsed="1"/>
-    <w:lsdException w:name="caption" w:uiPriority="35" w:qFormat="1"/>
-    <w:lsdException w:name="table of figures" w:semiHidden="1" w:unhideWhenUsed="1"/>
-    <w:lsdException w:name="envelope address" w:semiHidden="1" w:unhideWhenUsed="1"/>
-    <w:lsdException w:name="envelope return" w:semiHidden="1" w:unhideWhenUsed="1"/>
-    <w:lsdException w:name="footnote reference" w:semiHidden="1" w:unhideWhenUsed="1"/>
-    <w:lsdException w:name="annotation reference" w:semiHidden="1" w:unhideWhenUsed="1"/>
-    <w:lsdException w:name="line number" w:semiHidden="1" w:unhideWhenUsed="1"/>
-    <w:lsdException w:name="page number" w:semiHidden="1" w:uiPriority="0" w:unhideWhenUsed="1"/>
-    <w:lsdException w:name="endnote reference" w:semiHidden="1" w:unhideWhenUsed="1"/>
-    <w:lsdException w:name="endnote text" w:semiHidden="1" w:unhideWhenUsed="1"/>
-    <w:lsdException w:name="table of authorities" w:semiHidden="1" w:unhideWhenUsed="1"/>
-    <w:lsdException w:name="macro" w:semiHidden="1" w:unhideWhenUsed="1"/>
-    <w:lsdException w:name="toa heading" w:semiHidden="1" w:unhideWhenUsed="1"/>
-    <w:lsdException w:name="List" w:semiHidden="1" w:unhideWhenUsed="1"/>
-    <w:lsdException w:name="List Bullet" w:semiHidden="1" w:unhideWhenUsed="1"/>
-    <w:lsdException w:name="List Number" w:semiHidden="1" w:unhideWhenUsed="1"/>
-    <w:lsdException w:name="List 2" w:semiHidden="1" w:unhideWhenUsed="1"/>
-    <w:lsdException w:name="List 3" w:semiHidden="1" w:unhideWhenUsed="1"/>
-    <w:lsdException w:name="List 4" w:semiHidden="1" w:unhideWhenUsed="1"/>
-    <w:lsdException w:name="List 5" w:semiHidden="1" w:unhideWhenUsed="1"/>
-    <w:lsdException w:name="List Bullet 2" w:semiHidden="1" w:unhideWhenUsed="1"/>
-    <w:lsdException w:name="List Bullet 3" w:semiHidden="1" w:unhideWhenUsed="1"/>
-    <w:lsdException w:name="List Bullet 4" w:semiHidden="1" w:unhideWhenUsed="1"/>
-    <w:lsdException w:name="List Bullet 5" w:semiHidden="1" w:unhideWhenUsed="1"/>
-    <w:lsdException w:name="List Number 2" w:semiHidden="1" w:unhideWhenUsed="1"/>
-    <w:lsdException w:name="List Number 3" w:semiHidden="1" w:unhideWhenUsed="1"/>
-    <w:lsdException w:name="List Number 4" w:semiHidden="1" w:unhideWhenUsed="1"/>
-    <w:lsdException w:name="List Number 5" w:semiHidden="1" w:unhideWhenUsed="1"/>
-    <w:lsdException w:name="Title" w:uiPriority="0" w:qFormat="1"/>
-    <w:lsdException w:name="Closing" w:semiHidden="1" w:unhideWhenUsed="1"/>
-    <w:lsdException w:name="Signature" w:semiHidden="1" w:unhideWhenUsed="1"/>
-    <w:lsdException w:name="Default Paragraph Font" w:semiHidden="1" w:uiPriority="1" w:unhideWhenUsed="1"/>
-    <w:lsdException w:name="Body Text" w:semiHidden="1" w:uiPriority="0" w:unhideWhenUsed="1"/>
-    <w:lsdException w:name="Body Text Indent" w:semiHidden="1" w:uiPriority="0" w:unhideWhenUsed="1"/>
-    <w:lsdException w:name="List Continue" w:semiHidden="1" w:unhideWhenUsed="1"/>
-    <w:lsdException w:name="List Continue 2" w:semiHidden="1" w:unhideWhenUsed="1"/>
-    <w:lsdException w:name="List Continue 3" w:semiHidden="1" w:unhideWhenUsed="1"/>
-    <w:lsdException w:name="List Continue 4" w:semiHidden="1" w:unhideWhenUsed="1"/>
-    <w:lsdException w:name="List Continue 5" w:semiHidden="1" w:unhideWhenUsed="1"/>
-    <w:lsdException w:name="Message Header" w:semiHidden="1" w:unhideWhenUsed="1"/>
-    <w:lsdException w:name="Subtitle" w:uiPriority="11" w:qFormat="1"/>
-    <w:lsdException w:name="Salutation" w:semiHidden="1" w:unhideWhenUsed="1"/>
-    <w:lsdException w:name="Date" w:semiHidden="1" w:unhideWhenUsed="1"/>
-    <w:lsdException w:name="Body Text First Indent" w:semiHidden="1" w:unhideWhenUsed="1"/>
-    <w:lsdException w:name="Body Text First Indent 2" w:semiHidden="1" w:unhideWhenUsed="1"/>
-    <w:lsdException w:name="Note Heading" w:semiHidden="1" w:unhideWhenUsed="1"/>
-    <w:lsdException w:name="Body Text 2" w:semiHidden="1" w:unhideWhenUsed="1"/>
-    <w:lsdException w:name="Body Text 3" w:semiHidden="1" w:unhideWhenUsed="1"/>
-    <w:lsdException w:name="Body Text Indent 2" w:semiHidden="1" w:unhideWhenUsed="1"/>
-    <w:lsdException w:name="Body Text Indent 3" w:semiHidden="1" w:unhideWhenUsed="1"/>
-    <w:lsdException w:name="Block Text" w:semiHidden="1" w:unhideWhenUsed="1"/>
-    <w:lsdException w:name="Hyperlink" w:semiHidden="1" w:uiPriority="0" w:unhideWhenUsed="1"/>
-    <w:lsdException w:name="FollowedHyperlink" w:semiHidden="1" w:unhideWhenUsed="1"/>
-    <w:lsdException w:name="Strong" w:uiPriority="22" w:qFormat="1"/>
-    <w:lsdException w:name="Emphasis" w:uiPriority="20" w:qFormat="1"/>
-    <w:lsdException w:name="Document Map" w:semiHidden="1" w:unhideWhenUsed="1"/>
-    <w:lsdException w:name="Plain Text" w:semiHidden="1" w:unhideWhenUsed="1"/>
-    <w:lsdException w:name="E-mail Signature" w:semiHidden="1" w:unhideWhenUsed="1"/>
-    <w:lsdException w:name="HTML Top of Form" w:semiHidden="1" w:unhideWhenUsed="1"/>
-    <w:lsdException w:name="HTML Bottom of Form" w:semiHidden="1" w:unhideWhenUsed="1"/>
-    <w:lsdException w:name="Normal (Web)" w:semiHidden="1" w:unhideWhenUsed="1"/>
-    <w:lsdException w:name="HTML Acronym" w:semiHidden="1" w:unhideWhenUsed="1"/>
-    <w:lsdException w:name="HTML Address" w:semiHidden="1" w:unhideWhenUsed="1"/>
-    <w:lsdException w:name="HTML Cite" w:semiHidden="1" w:unhideWhenUsed="1"/>
-    <w:lsdException w:name="HTML Code" w:semiHidden="1" w:unhideWhenUsed="1"/>
-    <w:lsdException w:name="HTML Definition" w:semiHidden="1" w:unhideWhenUsed="1"/>
-    <w:lsdException w:name="HTML Keyboard" w:semiHidden="1" w:unhideWhenUsed="1"/>
-    <w:lsdException w:name="HTML Preformatted" w:semiHidden="1" w:unhideWhenUsed="1"/>
-    <w:lsdException w:name="HTML Sample" w:semiHidden="1" w:unhideWhenUsed="1"/>
-    <w:lsdException w:name="HTML Typewriter" w:semiHidden="1" w:unhideWhenUsed="1"/>
-    <w:lsdException w:name="HTML Variable" w:semiHidden="1" w:unhideWhenUsed="1"/>
-    <w:lsdException w:name="Normal Table" w:semiHidden="1" w:unhideWhenUsed="1"/>
-    <w:lsdException w:name="annotation subject" w:semiHidden="1" w:unhideWhenUsed="1"/>
-    <w:lsdException w:name="No List" w:semiHidden="1" w:unhideWhenUsed="1"/>
-    <w:lsdException w:name="Outline List 1" w:semiHidden="1" w:unhideWhenUsed="1"/>
-    <w:lsdException w:name="Outline List 2" w:semiHidden="1" w:unhideWhenUsed="1"/>
-    <w:lsdException w:name="Outline List 3" w:semiHidden="1" w:unhideWhenUsed="1"/>
-    <w:lsdException w:name="Table Simple 1" w:semiHidden="1" w:unhideWhenUsed="1"/>
-    <w:lsdException w:name="Table Simple 2" w:semiHidden="1" w:unhideWhenUsed="1"/>
-    <w:lsdException w:name="Table Simple 3" w:semiHidden="1" w:unhideWhenUsed="1"/>
-    <w:lsdException w:name="Table Classic 1" w:semiHidden="1" w:unhideWhenUsed="1"/>
-    <w:lsdException w:name="Table Classic 2" w:semiHidden="1" w:unhideWhenUsed="1"/>
-    <w:lsdException w:name="Table Classic 3" w:semiHidden="1" w:unhideWhenUsed="1"/>
-    <w:lsdException w:name="Table Classic 4" w:semiHidden="1" w:unhideWhenUsed="1"/>
-    <w:lsdException w:name="Table Colorful 1" w:semiHidden="1" w:unhideWhenUsed="1"/>
-    <w:lsdException w:name="Table Colorful 2" w:semiHidden="1" w:unhideWhenUsed="1"/>
-    <w:lsdException w:name="Table Colorful 3" w:semiHidden="1" w:unhideWhenUsed="1"/>
-    <w:lsdException w:name="Table Columns 1" w:semiHidden="1" w:unhideWhenUsed="1"/>
-    <w:lsdException w:name="Table Columns 2" w:semiHidden="1" w:unhideWhenUsed="1"/>
-    <w:lsdException w:name="Table Columns 3" w:semiHidden="1" w:unhideWhenUsed="1"/>
-    <w:lsdException w:name="Table Columns 4" w:semiHidden="1" w:unhideWhenUsed="1"/>
-    <w:lsdException w:name="Table Columns 5" w:semiHidden="1" w:unhideWhenUsed="1"/>
-    <w:lsdException w:name="Table Grid 1" w:semiHidden="1" w:unhideWhenUsed="1"/>
-    <w:lsdException w:name="Table Grid 2" w:semiHidden="1" w:unhideWhenUsed="1"/>
-    <w:lsdException w:name="Table Grid 3" w:semiHidden="1" w:unhideWhenUsed="1"/>
-    <w:lsdException w:name="Table Grid 4" w:semiHidden="1" w:unhideWhenUsed="1"/>
-    <w:lsdException w:name="Table Grid 5" w:semiHidden="1" w:unhideWhenUsed="1"/>
-    <w:lsdException w:name="Table Grid 6" w:semiHidden="1" w:unhideWhenUsed="1"/>
-    <w:lsdException w:name="Table Grid 7" w:semiHidden="1" w:unhideWhenUsed="1"/>
-    <w:lsdException w:name="Table Grid 8" w:semiHidden="1" w:unhideWhenUsed="1"/>
-    <w:lsdException w:name="Table List 1" w:semiHidden="1" w:unhideWhenUsed="1"/>
-    <w:lsdException w:name="Table List 2" w:semiHidden="1" w:unhideWhenUsed="1"/>
-    <w:lsdException w:name="Table List 3" w:semiHidden="1" w:unhideWhenUsed="1"/>
-    <w:lsdException w:name="Table List 4" w:semiHidden="1" w:unhideWhenUsed="1"/>
-    <w:lsdException w:name="Table List 5" w:semiHidden="1" w:unhideWhenUsed="1"/>
-    <w:lsdException w:name="Table List 6" w:semiHidden="1" w:unhideWhenUsed="1"/>
-    <w:lsdException w:name="Table List 7" w:semiHidden="1" w:unhideWhenUsed="1"/>
-    <w:lsdException w:name="Table List 8" w:semiHidden="1" w:unhideWhenUsed="1"/>
-    <w:lsdException w:name="Table 3D effects 1" w:semiHidden="1" w:unhideWhenUsed="1"/>
-    <w:lsdException w:name="Table 3D effects 2" w:semiHidden="1" w:unhideWhenUsed="1"/>
-    <w:lsdException w:name="Table 3D effects 3" w:semiHidden="1" w:unhideWhenUsed="1"/>
-    <w:lsdException w:name="Table Contemporary" w:semiHidden="1" w:unhideWhenUsed="1"/>
-    <w:lsdException w:name="Table Elegant" w:semiHidden="1" w:unhideWhenUsed="1"/>
-    <w:lsdException w:name="Table Professional" w:semiHidden="1" w:unhideWhenUsed="1"/>
-    <w:lsdException w:name="Table Subtle 1" w:semiHidden="1" w:unhideWhenUsed="1"/>
-    <w:lsdException w:name="Table Subtle 2" w:semiHidden="1" w:unhideWhenUsed="1"/>
-    <w:lsdException w:name="Table Web 1" w:semiHidden="1" w:unhideWhenUsed="1"/>
-    <w:lsdException w:name="Table Web 2" w:semiHidden="1" w:unhideWhenUsed="1"/>
-    <w:lsdException w:name="Table Web 3" w:semiHidden="1" w:unhideWhenUsed="1"/>
-    <w:lsdException w:name="Balloon Text" w:semiHidden="1" w:unhideWhenUsed="1"/>
-    <w:lsdException w:name="Table Grid" w:uiPriority="59"/>
-    <w:lsdException w:name="Table Theme" w:semiHidden="1" w:unhideWhenUsed="1"/>
-    <w:lsdException w:name="Placeholder Text" w:semiHidden="1"/>
-    <w:lsdException w:name="No Spacing" w:uiPriority="1" w:qFormat="1"/>
-    <w:lsdException w:name="Light Shading" w:uiPriority="60"/>
-    <w:lsdException w:name="Light List" w:uiPriority="61"/>
-    <w:lsdException w:name="Light Grid" w:uiPriority="62"/>
-    <w:lsdException w:name="Medium Shading 1" w:uiPriority="63"/>
-    <w:lsdException w:name="Medium Shading 2" w:uiPriority="64"/>
-    <w:lsdException w:name="Medium List 1" w:uiPriority="65"/>
-    <w:lsdException w:name="Medium List 2" w:uiPriority="66"/>
-    <w:lsdException w:name="Medium Grid 1" w:uiPriority="67"/>
-    <w:lsdException w:name="Medium Grid 2" w:uiPriority="68"/>
-    <w:lsdException w:name="Medium Grid 3" w:uiPriority="69"/>
-    <w:lsdException w:name="Dark List" w:uiPriority="70"/>
-    <w:lsdException w:name="Colorful Shading" w:uiPriority="71"/>
-    <w:lsdException w:name="Colorful List" w:uiPriority="72"/>
-    <w:lsdException w:name="Colorful Grid" w:uiPriority="73"/>
-    <w:lsdException w:name="Light Shading Accent 1" w:uiPriority="60"/>
-    <w:lsdException w:name="Light List Accent 1" w:uiPriority="61"/>
-    <w:lsdException w:name="Light Grid Accent 1" w:uiPriority="62"/>
-    <w:lsdException w:name="Medium Shading 1 Accent 1" w:uiPriority="63"/>
-    <w:lsdException w:name="Medium Shading 2 Accent 1" w:uiPriority="64"/>
-    <w:lsdException w:name="Medium List 1 Accent 1" w:uiPriority="65"/>
-    <w:lsdException w:name="Revision" w:semiHidden="1"/>
-    <w:lsdException w:name="List Paragraph" w:uiPriority="34" w:qFormat="1"/>
-    <w:lsdException w:name="Quote" w:uiPriority="29" w:qFormat="1"/>
-    <w:lsdException w:name="Intense Quote" w:uiPriority="30" w:qFormat="1"/>
-    <w:lsdException w:name="Medium List 2 Accent 1" w:uiPriority="66"/>
-    <w:lsdException w:name="Medium Grid 1 Accent 1" w:uiPriority="67"/>
-    <w:lsdException w:name="Medium Grid 2 Accent 1" w:uiPriority="68"/>
-    <w:lsdException w:name="Medium Grid 3 Accent 1" w:uiPriority="69"/>
-    <w:lsdException w:name="Dark List Accent 1" w:uiPriority="70"/>
-    <w:lsdException w:name="Colorful Shading Accent 1" w:uiPriority="71"/>
-    <w:lsdException w:name="Colorful List Accent 1" w:uiPriority="72"/>
-    <w:lsdException w:name="Colorful Grid Accent 1" w:uiPriority="73"/>
-    <w:lsdException w:name="Light Shading Accent 2" w:uiPriority="60"/>
-    <w:lsdException w:name="Light List Accent 2" w:uiPriority="61"/>
-    <w:lsdException w:name="Light Grid Accent 2" w:uiPriority="62"/>
-    <w:lsdException w:name="Medium Shading 1 Accent 2" w:uiPriority="63"/>
-    <w:lsdException w:name="Medium Shading 2 Accent 2" w:uiPriority="64"/>
-    <w:lsdException w:name="Medium List 1 Accent 2" w:uiPriority="65"/>
-    <w:lsdException w:name="Medium List 2 Accent 2" w:uiPriority="66"/>
-    <w:lsdException w:name="Medium Grid 1 Accent 2" w:uiPriority="67"/>
-    <w:lsdException w:name="Medium Grid 2 Accent 2" w:uiPriority="68"/>
-    <w:lsdException w:name="Medium Grid 3 Accent 2" w:uiPriority="69"/>
-    <w:lsdException w:name="Dark List Accent 2" w:uiPriority="70"/>
-    <w:lsdException w:name="Colorful Shading Accent 2" w:uiPriority="71"/>
-    <w:lsdException w:name="Colorful List Accent 2" w:uiPriority="72"/>
-    <w:lsdException w:name="Colorful Grid Accent 2" w:uiPriority="73"/>
-    <w:lsdException w:name="Light Shading Accent 3" w:uiPriority="60"/>
-    <w:lsdException w:name="Light List Accent 3" w:uiPriority="61"/>
-    <w:lsdException w:name="Light Grid Accent 3" w:uiPriority="62"/>
-    <w:lsdException w:name="Medium Shading 1 Accent 3" w:uiPriority="63"/>
-    <w:lsdException w:name="Medium Shading 2 Accent 3" w:uiPriority="64"/>
-    <w:lsdException w:name="Medium List 1 Accent 3" w:uiPriority="65"/>
-    <w:lsdException w:name="Medium List 2 Accent 3" w:uiPriority="66"/>
-    <w:lsdException w:name="Medium Grid 1 Accent 3" w:uiPriority="67"/>
-    <w:lsdException w:name="Medium Grid 2 Accent 3" w:uiPriority="68"/>
-    <w:lsdException w:name="Medium Grid 3 Accent 3" w:uiPriority="69"/>
-    <w:lsdException w:name="Dark List Accent 3" w:uiPriority="70"/>
-    <w:lsdException w:name="Colorful Shading Accent 3" w:uiPriority="71"/>
-    <w:lsdException w:name="Colorful List Accent 3" w:uiPriority="72"/>
-    <w:lsdException w:name="Colorful Grid Accent 3" w:uiPriority="73"/>
-    <w:lsdException w:name="Light Shading Accent 4" w:uiPriority="60"/>
-    <w:lsdException w:name="Light List Accent 4" w:uiPriority="61"/>
-    <w:lsdException w:name="Light Grid Accent 4" w:uiPriority="62"/>
-    <w:lsdException w:name="Medium Shading 1 Accent 4" w:uiPriority="63"/>
-    <w:lsdException w:name="Medium Shading 2 Accent 4" w:uiPriority="64"/>
-    <w:lsdException w:name="Medium List 1 Accent 4" w:uiPriority="65"/>
-    <w:lsdException w:name="Medium List 2 Accent 4" w:uiPriority="66"/>
-    <w:lsdException w:name="Medium Grid 1 Accent 4" w:uiPriority="67"/>
-    <w:lsdException w:name="Medium Grid 2 Accent 4" w:uiPriority="68"/>
-    <w:lsdException w:name="Medium Grid 3 Accent 4" w:uiPriority="69"/>
-    <w:lsdException w:name="Dark List Accent 4" w:uiPriority="70"/>
-    <w:lsdException w:name="Colorful Shading Accent 4" w:uiPriority="71"/>
-    <w:lsdException w:name="Colorful List Accent 4" w:uiPriority="72"/>
-    <w:lsdException w:name="Colorful Grid Accent 4" w:uiPriority="73"/>
-    <w:lsdException w:name="Light Shading Accent 5" w:uiPriority="60"/>
-    <w:lsdException w:name="Light List Accent 5" w:uiPriority="61"/>
-    <w:lsdException w:name="Light Grid Accent 5" w:uiPriority="62"/>
-    <w:lsdException w:name="Medium Shading 1 Accent 5" w:uiPriority="63"/>
-    <w:lsdException w:name="Medium Shading 2 Accent 5" w:uiPriority="64"/>
-    <w:lsdException w:name="Medium List 1 Accent 5" w:uiPriority="65"/>
-    <w:lsdException w:name="Medium List 2 Accent 5" w:uiPriority="66"/>
-    <w:lsdException w:name="Medium Grid 1 Accent 5" w:uiPriority="67"/>
-    <w:lsdException w:name="Medium Grid 2 Accent 5" w:uiPriority="68"/>
-    <w:lsdException w:name="Medium Grid 3 Accent 5" w:uiPriority="69"/>
-    <w:lsdException w:name="Dark List Accent 5" w:uiPriority="70"/>
-    <w:lsdException w:name="Colorful Shading Accent 5" w:uiPriority="71"/>
-    <w:lsdException w:name="Colorful List Accent 5" w:uiPriority="72"/>
-    <w:lsdException w:name="Colorful Grid Accent 5" w:uiPriority="73"/>
-    <w:lsdException w:name="Light Shading Accent 6" w:uiPriority="60"/>
-    <w:lsdException w:name="Light List Accent 6" w:uiPriority="61"/>
-    <w:lsdException w:name="Light Grid Accent 6" w:uiPriority="62"/>
-    <w:lsdException w:name="Medium Shading 1 Accent 6" w:uiPriority="63"/>
-    <w:lsdException w:name="Medium Shading 2 Accent 6" w:uiPriority="64"/>
-    <w:lsdException w:name="Medium List 1 Accent 6" w:uiPriority="65"/>
-    <w:lsdException w:name="Medium List 2 Accent 6" w:uiPriority="66"/>
-    <w:lsdException w:name="Medium Grid 1 Accent 6" w:uiPriority="67"/>
-    <w:lsdException w:name="Medium Grid 2 Accent 6" w:uiPriority="68"/>
-    <w:lsdException w:name="Medium Grid 3 Accent 6" w:uiPriority="69"/>
-    <w:lsdException w:name="Dark List Accent 6" w:uiPriority="70"/>
-    <w:lsdException w:name="Colorful Shading Accent 6" w:uiPriority="71"/>
-    <w:lsdException w:name="Colorful List Accent 6" w:uiPriority="72"/>
-    <w:lsdException w:name="Colorful Grid Accent 6" w:uiPriority="73"/>
-    <w:lsdException w:name="Subtle Emphasis" w:uiPriority="19" w:qFormat="1"/>
-    <w:lsdException w:name="Intense Emphasis" w:uiPriority="21" w:qFormat="1"/>
-    <w:lsdException w:name="Subtle Reference" w:uiPriority="31" w:qFormat="1"/>
-    <w:lsdException w:name="Intense Reference" w:uiPriority="32" w:qFormat="1"/>
-    <w:lsdException w:name="Book Title" w:uiPriority="33" w:qFormat="1"/>
-    <w:lsdException w:name="Bibliography" w:semiHidden="1" w:uiPriority="37" w:unhideWhenUsed="1"/>
-    <w:lsdException w:name="TOC Heading" w:semiHidden="1" w:uiPriority="39" w:unhideWhenUsed="1" w:qFormat="1"/>
-    <w:lsdException w:name="Plain Table 1" w:uiPriority="41"/>
-    <w:lsdException w:name="Plain Table 2" w:uiPriority="42"/>
-    <w:lsdException w:name="Plain Table 3" w:uiPriority="43"/>
-    <w:lsdException w:name="Plain Table 4" w:uiPriority="44"/>
-    <w:lsdException w:name="Plain Table 5" w:uiPriority="45"/>
-    <w:lsdException w:name="Grid Table Light" w:uiPriority="40"/>
-    <w:lsdException w:name="Grid Table 1 Light" w:uiPriority="46"/>
-    <w:lsdException w:name="Grid Table 2" w:uiPriority="47"/>
-    <w:lsdException w:name="Grid Table 3" w:uiPriority="48"/>
-    <w:lsdException w:name="Grid Table 4" w:uiPriority="49"/>
-    <w:lsdException w:name="Grid Table 5 Dark" w:uiPriority="50"/>
-    <w:lsdException w:name="Grid Table 6 Colorful" w:uiPriority="51"/>
-    <w:lsdException w:name="Grid Table 7 Colorful" w:uiPriority="52"/>
-    <w:lsdException w:name="Grid Table 1 Light Accent 1" w:uiPriority="46"/>
-    <w:lsdException w:name="Grid Table 2 Accent 1" w:uiPriority="47"/>
-    <w:lsdException w:name="Grid Table 3 Accent 1" w:uiPriority="48"/>
-    <w:lsdException w:name="Grid Table 4 Accent 1" w:uiPriority="49"/>
-    <w:lsdException w:name="Grid Table 5 Dark Accent 1" w:uiPriority="50"/>
-    <w:lsdException w:name="Grid Table 6 Colorful Accent 1" w:uiPriority="51"/>
-    <w:lsdException w:name="Grid Table 7 Colorful Accent 1" w:uiPriority="52"/>
-    <w:lsdException w:name="Grid Table 1 Light Accent 2" w:uiPriority="46"/>
-    <w:lsdException w:name="Grid Table 2 Accent 2" w:uiPriority="47"/>
-    <w:lsdException w:name="Grid Table 3 Accent 2" w:uiPriority="48"/>
-    <w:lsdException w:name="Grid Table 4 Accent 2" w:uiPriority="49"/>
-    <w:lsdException w:name="Grid Table 5 Dark Accent 2" w:uiPriority="50"/>
-    <w:lsdException w:name="Grid Table 6 Colorful Accent 2" w:uiPriority="51"/>
-    <w:lsdException w:name="Grid Table 7 Colorful Accent 2" w:uiPriority="52"/>
-    <w:lsdException w:name="Grid Table 1 Light Accent 3" w:uiPriority="46"/>
-    <w:lsdException w:name="Grid Table 2 Accent 3" w:uiPriority="47"/>
-    <w:lsdException w:name="Grid Table 3 Accent 3" w:uiPriority="48"/>
-    <w:lsdException w:name="Grid Table 4 Accent 3" w:uiPriority="49"/>
-    <w:lsdException w:name="Grid Table 5 Dark Accent 3" w:uiPriority="50"/>
-    <w:lsdException w:name="Grid Table 6 Colorful Accent 3" w:uiPriority="51"/>
-    <w:lsdException w:name="Grid Table 7 Colorful Accent 3" w:uiPriority="52"/>
-    <w:lsdException w:name="Grid Table 1 Light Accent 4" w:uiPriority="46"/>
-    <w:lsdException w:name="Grid Table 2 Accent 4" w:uiPriority="47"/>
-    <w:lsdException w:name="Grid Table 3 Accent 4" w:uiPriority="48"/>
-    <w:lsdException w:name="Grid Table 4 Accent 4" w:uiPriority="49"/>
-    <w:lsdException w:name="Grid Table 5 Dark Accent 4" w:uiPriority="50"/>
-    <w:lsdException w:name="Grid Table 6 Colorful Accent 4" w:uiPriority="51"/>
-    <w:lsdException w:name="Grid Table 7 Colorful Accent 4" w:uiPriority="52"/>
-    <w:lsdException w:name="Grid Table 1 Light Accent 5" w:uiPriority="46"/>
-    <w:lsdException w:name="Grid Table 2 Accent 5" w:uiPriority="47"/>
-    <w:lsdException w:name="Grid Table 3 Accent 5" w:uiPriority="48"/>
-    <w:lsdException w:name="Grid Table 4 Accent 5" w:uiPriority="49"/>
-    <w:lsdException w:name="Grid Table 5 Dark Accent 5" w:uiPriority="50"/>
-    <w:lsdException w:name="Grid Table 6 Colorful Accent 5" w:uiPriority="51"/>
-    <w:lsdException w:name="Grid Table 7 Colorful Accent 5" w:uiPriority="52"/>
-    <w:lsdException w:name="Grid Table 1 Light Accent 6" w:uiPriority="46"/>
-    <w:lsdException w:name="Grid Table 2 Accent 6" w:uiPriority="47"/>
-    <w:lsdException w:name="Grid Table 3 Accent 6" w:uiPriority="48"/>
-    <w:lsdException w:name="Grid Table 4 Accent 6" w:uiPriority="49"/>
-    <w:lsdException w:name="Grid Table 5 Dark Accent 6" w:uiPriority="50"/>
-    <w:lsdException w:name="Grid Table 6 Colorful Accent 6" w:uiPriority="51"/>
-    <w:lsdException w:name="Grid Table 7 Colorful Accent 6" w:uiPriority="52"/>
-    <w:lsdException w:name="List Table 1 Light" w:uiPriority="46"/>
-    <w:lsdException w:name="List Table 2" w:uiPriority="47"/>
-    <w:lsdException w:name="List Table 3" w:uiPriority="48"/>
-    <w:lsdException w:name="List Table 4" w:uiPriority="49"/>
-    <w:lsdException w:name="List Table 5 Dark" w:uiPriority="50"/>
-    <w:lsdException w:name="List Table 6 Colorful" w:uiPriority="51"/>
-    <w:lsdException w:name="List Table 7 Colorful" w:uiPriority="52"/>
-    <w:lsdException w:name="List Table 1 Light Accent 1" w:uiPriority="46"/>
-    <w:lsdException w:name="List Table 2 Accent 1" w:uiPriority="47"/>
-    <w:lsdException w:name="List Table 3 Accent 1" w:uiPriority="48"/>
-    <w:lsdException w:name="List Table 4 Accent 1" w:uiPriority="49"/>
-    <w:lsdException w:name="List Table 5 Dark Accent 1" w:uiPriority="50"/>
-    <w:lsdException w:name="List Table 6 Colorful Accent 1" w:uiPriority="51"/>
-    <w:lsdException w:name="List Table 7 Colorful Accent 1" w:uiPriority="52"/>
-    <w:lsdException w:name="List Table 1 Light Accent 2" w:uiPriority="46"/>
-    <w:lsdException w:name="List Table 2 Accent 2" w:uiPriority="47"/>
-    <w:lsdException w:name="List Table 3 Accent 2" w:uiPriority="48"/>
-    <w:lsdException w:name="List Table 4 Accent 2" w:uiPriority="49"/>
-    <w:lsdException w:name="List Table 5 Dark Accent 2" w:uiPriority="50"/>
-    <w:lsdException w:name="List Table 6 Colorful Accent 2" w:uiPriority="51"/>
-    <w:lsdException w:name="List Table 7 Colorful Accent 2" w:uiPriority="52"/>
-    <w:lsdException w:name="List Table 1 Light Accent 3" w:uiPriority="46"/>
-    <w:lsdException w:name="List Table 2 Accent 3" w:uiPriority="47"/>
-    <w:lsdException w:name="List Table 3 Accent 3" w:uiPriority="48"/>
-    <w:lsdException w:name="List Table 4 Accent 3" w:uiPriority="49"/>
-    <w:lsdException w:name="List Table 5 Dark Accent 3" w:uiPriority="50"/>
-    <w:lsdException w:name="List Table 6 Colorful Accent 3" w:uiPriority="51"/>
-    <w:lsdException w:name="List Table 7 Colorful Accent 3" w:uiPriority="52"/>
-    <w:lsdException w:name="List Table 1 Light Accent 4" w:uiPriority="46"/>
-    <w:lsdException w:name="List Table 2 Accent 4" w:uiPriority="47"/>
-    <w:lsdException w:name="List Table 3 Accent 4" w:uiPriority="48"/>
-    <w:lsdException w:name="List Table 4 Accent 4" w:uiPriority="49"/>
-    <w:lsdException w:name="List Table 5 Dark Accent 4" w:uiPriority="50"/>
-    <w:lsdException w:name="List Table 6 Colorful Accent 4" w:uiPriority="51"/>
-    <w:lsdException w:name="List Table 7 Colorful Accent 4" w:uiPriority="52"/>
-    <w:lsdException w:name="List Table 1 Light Accent 5" w:uiPriority="46"/>
-    <w:lsdException w:name="List Table 2 Accent 5" w:uiPriority="47"/>
-    <w:lsdException w:name="List Table 3 Accent 5" w:uiPriority="48"/>
-    <w:lsdException w:name="List Table 4 Accent 5" w:uiPriority="49"/>
-    <w:lsdException w:name="List Table 5 Dark Accent 5" w:uiPriority="50"/>
-    <w:lsdException w:name="List Table 6 Colorful Accent 5" w:uiPriority="51"/>
-    <w:lsdException w:name="List Table 7 Colorful Accent 5" w:uiPriority="52"/>
-    <w:lsdException w:name="List Table 1 Light Accent 6" w:uiPriority="46"/>
-    <w:lsdException w:name="List Table 2 Accent 6" w:uiPriority="47"/>
-    <w:lsdException w:name="List Table 3 Accent 6" w:uiPriority="48"/>
-    <w:lsdException w:name="List Table 4 Accent 6" w:uiPriority="49"/>
-    <w:lsdException w:name="List Table 5 Dark Accent 6" w:uiPriority="50"/>
-    <w:lsdException w:name="List Table 6 Colorful Accent 6" w:uiPriority="51"/>
-    <w:lsdException w:name="List Table 7 Colorful Accent 6" w:uiPriority="52"/>
+  <w:latentStyles w:defLockedState="0" w:defUIPriority="99" w:defSemiHidden="1" w:defUnhideWhenUsed="1" w:defQFormat="0" w:count="267">
+    <w:lsdException w:name="Normal" w:semiHidden="0" w:uiPriority="0" w:unhideWhenUsed="0" w:qFormat="1"/>
+    <w:lsdException w:name="heading 1" w:semiHidden="0" w:uiPriority="0" w:unhideWhenUsed="0" w:qFormat="1"/>
+    <w:lsdException w:name="heading 2" w:semiHidden="0" w:uiPriority="0" w:unhideWhenUsed="0" w:qFormat="1"/>
+    <w:lsdException w:name="heading 3" w:semiHidden="0" w:uiPriority="9" w:unhideWhenUsed="0" w:qFormat="1"/>
+    <w:lsdException w:name="heading 4" w:semiHidden="0" w:uiPriority="0" w:unhideWhenUsed="0" w:qFormat="1"/>
+    <w:lsdException w:name="heading 5" w:semiHidden="0" w:uiPriority="9" w:unhideWhenUsed="0" w:qFormat="1"/>
+    <w:lsdException w:name="heading 6" w:semiHidden="0" w:uiPriority="0" w:unhideWhenUsed="0" w:qFormat="1"/>
+    <w:lsdException w:name="heading 7" w:semiHidden="0" w:uiPriority="0" w:unhideWhenUsed="0" w:qFormat="1"/>
+    <w:lsdException w:name="heading 8" w:uiPriority="9" w:qFormat="1"/>
+    <w:lsdException w:name="heading 9" w:uiPriority="9" w:qFormat="1"/>
+    <w:lsdException w:name="toc 1" w:uiPriority="39"/>
+    <w:lsdException w:name="toc 2" w:uiPriority="39"/>
+    <w:lsdException w:name="toc 3" w:uiPriority="39"/>
+    <w:lsdException w:name="toc 4" w:uiPriority="39"/>
+    <w:lsdException w:name="toc 5" w:uiPriority="39"/>
+    <w:lsdException w:name="toc 6" w:uiPriority="39"/>
+    <w:lsdException w:name="toc 7" w:uiPriority="39"/>
+    <w:lsdException w:name="toc 8" w:uiPriority="39"/>
+    <w:lsdException w:name="toc 9" w:uiPriority="39"/>
+    <w:lsdException w:name="header" w:uiPriority="0"/>
+    <w:lsdException w:name="footer" w:uiPriority="0"/>
+    <w:lsdException w:name="caption" w:semiHidden="0" w:uiPriority="35" w:unhideWhenUsed="0" w:qFormat="1"/>
+    <w:lsdException w:name="page number" w:uiPriority="0"/>
+    <w:lsdException w:name="Title" w:semiHidden="0" w:uiPriority="0" w:unhideWhenUsed="0" w:qFormat="1"/>
+    <w:lsdException w:name="Default Paragraph Font" w:uiPriority="1"/>
+    <w:lsdException w:name="Body Text" w:uiPriority="0"/>
+    <w:lsdException w:name="Body Text Indent" w:uiPriority="0"/>
+    <w:lsdException w:name="Subtitle" w:semiHidden="0" w:uiPriority="11" w:unhideWhenUsed="0" w:qFormat="1"/>
+    <w:lsdException w:name="Hyperlink" w:uiPriority="0"/>
+    <w:lsdException w:name="Strong" w:semiHidden="0" w:uiPriority="22" w:unhideWhenUsed="0" w:qFormat="1"/>
+    <w:lsdException w:name="Emphasis" w:semiHidden="0" w:uiPriority="20" w:unhideWhenUsed="0" w:qFormat="1"/>
+    <w:lsdException w:name="Table Grid" w:semiHidden="0" w:uiPriority="59" w:unhideWhenUsed="0"/>
+    <w:lsdException w:name="Placeholder Text" w:unhideWhenUsed="0"/>
+    <w:lsdException w:name="No Spacing" w:semiHidden="0" w:uiPriority="1" w:unhideWhenUsed="0" w:qFormat="1"/>
+    <w:lsdException w:name="Light Shading" w:semiHidden="0" w:uiPriority="60" w:unhideWhenUsed="0"/>
+    <w:lsdException w:name="Light List" w:semiHidden="0" w:uiPriority="61" w:unhideWhenUsed="0"/>
+    <w:lsdException w:name="Light Grid" w:semiHidden="0" w:uiPriority="62" w:unhideWhenUsed="0"/>
+    <w:lsdException w:name="Medium Shading 1" w:semiHidden="0" w:uiPriority="63" w:unhideWhenUsed="0"/>
+    <w:lsdException w:name="Medium Shading 2" w:semiHidden="0" w:uiPriority="64" w:unhideWhenUsed="0"/>
+    <w:lsdException w:name="Medium List 1" w:semiHidden="0" w:uiPriority="65" w:unhideWhenUsed="0"/>
+    <w:lsdException w:name="Medium List 2" w:semiHidden="0" w:uiPriority="66" w:unhideWhenUsed="0"/>
+    <w:lsdException w:name="Medium Grid 1" w:semiHidden="0" w:uiPriority="67" w:unhideWhenUsed="0"/>
+    <w:lsdException w:name="Medium Grid 2" w:semiHidden="0" w:uiPriority="68" w:unhideWhenUsed="0"/>
+    <w:lsdException w:name="Medium Grid 3" w:semiHidden="0" w:uiPriority="69" w:unhideWhenUsed="0"/>
+    <w:lsdException w:name="Dark List" w:semiHidden="0" w:uiPriority="70" w:unhideWhenUsed="0"/>
+    <w:lsdException w:name="Colorful Shading" w:semiHidden="0" w:uiPriority="71" w:unhideWhenUsed="0"/>
+    <w:lsdException w:name="Colorful List" w:semiHidden="0" w:uiPriority="72" w:unhideWhenUsed="0"/>
+    <w:lsdException w:name="Colorful Grid" w:semiHidden="0" w:uiPriority="73" w:unhideWhenUsed="0"/>
+    <w:lsdException w:name="Light Shading Accent 1" w:semiHidden="0" w:uiPriority="60" w:unhideWhenUsed="0"/>
+    <w:lsdException w:name="Light List Accent 1" w:semiHidden="0" w:uiPriority="61" w:unhideWhenUsed="0"/>
+    <w:lsdException w:name="Light Grid Accent 1" w:semiHidden="0" w:uiPriority="62" w:unhideWhenUsed="0"/>
+    <w:lsdException w:name="Medium Shading 1 Accent 1" w:semiHidden="0" w:uiPriority="63" w:unhideWhenUsed="0"/>
+    <w:lsdException w:name="Medium Shading 2 Accent 1" w:semiHidden="0" w:uiPriority="64" w:unhideWhenUsed="0"/>
+    <w:lsdException w:name="Medium List 1 Accent 1" w:semiHidden="0" w:uiPriority="65" w:unhideWhenUsed="0"/>
+    <w:lsdException w:name="Revision" w:unhideWhenUsed="0"/>
+    <w:lsdException w:name="List Paragraph" w:semiHidden="0" w:uiPriority="34" w:unhideWhenUsed="0" w:qFormat="1"/>
+    <w:lsdException w:name="Quote" w:semiHidden="0" w:uiPriority="29" w:unhideWhenUsed="0" w:qFormat="1"/>
+    <w:lsdException w:name="Intense Quote" w:semiHidden="0" w:uiPriority="30" w:unhideWhenUsed="0" w:qFormat="1"/>
+    <w:lsdException w:name="Medium List 2 Accent 1" w:semiHidden="0" w:uiPriority="66" w:unhideWhenUsed="0"/>
+    <w:lsdException w:name="Medium Grid 1 Accent 1" w:semiHidden="0" w:uiPriority="67" w:unhideWhenUsed="0"/>
+    <w:lsdException w:name="Medium Grid 2 Accent 1" w:semiHidden="0" w:uiPriority="68" w:unhideWhenUsed="0"/>
+    <w:lsdException w:name="Medium Grid 3 Accent 1" w:semiHidden="0" w:uiPriority="69" w:unhideWhenUsed="0"/>
+    <w:lsdException w:name="Dark List Accent 1" w:semiHidden="0" w:uiPriority="70" w:unhideWhenUsed="0"/>
+    <w:lsdException w:name="Colorful Shading Accent 1" w:semiHidden="0" w:uiPriority="71" w:unhideWhenUsed="0"/>
+    <w:lsdException w:name="Colorful List Accent 1" w:semiHidden="0" w:uiPriority="72" w:unhideWhenUsed="0"/>
+    <w:lsdException w:name="Colorful Grid Accent 1" w:semiHidden="0" w:uiPriority="73" w:unhideWhenUsed="0"/>
+    <w:lsdException w:name="Light Shading Accent 2" w:semiHidden="0" w:uiPriority="60" w:unhideWhenUsed="0"/>
+    <w:lsdException w:name="Light List Accent 2" w:semiHidden="0" w:uiPriority="61" w:unhideWhenUsed="0"/>
+    <w:lsdException w:name="Light Grid Accent 2" w:semiHidden="0" w:uiPriority="62" w:unhideWhenUsed="0"/>
+    <w:lsdException w:name="Medium Shading 1 Accent 2" w:semiHidden="0" w:uiPriority="63" w:unhideWhenUsed="0"/>
+    <w:lsdException w:name="Medium Shading 2 Accent 2" w:semiHidden="0" w:uiPriority="64" w:unhideWhenUsed="0"/>
+    <w:lsdException w:name="Medium List 1 Accent 2" w:semiHidden="0" w:uiPriority="65" w:unhideWhenUsed="0"/>
+    <w:lsdException w:name="Medium List 2 Accent 2" w:semiHidden="0" w:uiPriority="66" w:unhideWhenUsed="0"/>
+    <w:lsdException w:name="Medium Grid 1 Accent 2" w:semiHidden="0" w:uiPriority="67" w:unhideWhenUsed="0"/>
+    <w:lsdException w:name="Medium Grid 2 Accent 2" w:semiHidden="0" w:uiPriority="68" w:unhideWhenUsed="0"/>
+    <w:lsdException w:name="Medium Grid 3 Accent 2" w:semiHidden="0" w:uiPriority="69" w:unhideWhenUsed="0"/>
+    <w:lsdException w:name="Dark List Accent 2" w:semiHidden="0" w:uiPriority="70" w:unhideWhenUsed="0"/>
+    <w:lsdException w:name="Colorful Shading Accent 2" w:semiHidden="0" w:uiPriority="71" w:unhideWhenUsed="0"/>
+    <w:lsdException w:name="Colorful List Accent 2" w:semiHidden="0" w:uiPriority="72" w:unhideWhenUsed="0"/>
+    <w:lsdException w:name="Colorful Grid Accent 2" w:semiHidden="0" w:uiPriority="73" w:unhideWhenUsed="0"/>
+    <w:lsdException w:name="Light Shading Accent 3" w:semiHidden="0" w:uiPriority="60" w:unhideWhenUsed="0"/>
+    <w:lsdException w:name="Light List Accent 3" w:semiHidden="0" w:uiPriority="61" w:unhideWhenUsed="0"/>
+    <w:lsdException w:name="Light Grid Accent 3" w:semiHidden="0" w:uiPriority="62" w:unhideWhenUsed="0"/>
+    <w:lsdException w:name="Medium Shading 1 Accent 3" w:semiHidden="0" w:uiPriority="63" w:unhideWhenUsed="0"/>
+    <w:lsdException w:name="Medium Shading 2 Accent 3" w:semiHidden="0" w:uiPriority="64" w:unhideWhenUsed="0"/>
+    <w:lsdException w:name="Medium List 1 Accent 3" w:semiHidden="0" w:uiPriority="65" w:unhideWhenUsed="0"/>
+    <w:lsdException w:name="Medium List 2 Accent 3" w:semiHidden="0" w:uiPriority="66" w:unhideWhenUsed="0"/>
+    <w:lsdException w:name="Medium Grid 1 Accent 3" w:semiHidden="0" w:uiPriority="67" w:unhideWhenUsed="0"/>
+    <w:lsdException w:name="Medium Grid 2 Accent 3" w:semiHidden="0" w:uiPriority="68" w:unhideWhenUsed="0"/>
+    <w:lsdException w:name="Medium Grid 3 Accent 3" w:semiHidden="0" w:uiPriority="69" w:unhideWhenUsed="0"/>
+    <w:lsdException w:name="Dark List Accent 3" w:semiHidden="0" w:uiPriority="70" w:unhideWhenUsed="0"/>
+    <w:lsdException w:name="Colorful Shading Accent 3" w:semiHidden="0" w:uiPriority="71" w:unhideWhenUsed="0"/>
+    <w:lsdException w:name="Colorful List Accent 3" w:semiHidden="0" w:uiPriority="72" w:unhideWhenUsed="0"/>
+    <w:lsdException w:name="Colorful Grid Accent 3" w:semiHidden="0" w:uiPriority="73" w:unhideWhenUsed="0"/>
+    <w:lsdException w:name="Light Shading Accent 4" w:semiHidden="0" w:uiPriority="60" w:unhideWhenUsed="0"/>
+    <w:lsdException w:name="Light List Accent 4" w:semiHidden="0" w:uiPriority="61" w:unhideWhenUsed="0"/>
+    <w:lsdException w:name="Light Grid Accent 4" w:semiHidden="0" w:uiPriority="62" w:unhideWhenUsed="0"/>
+    <w:lsdException w:name="Medium Shading 1 Accent 4" w:semiHidden="0" w:uiPriority="63" w:unhideWhenUsed="0"/>
+    <w:lsdException w:name="Medium Shading 2 Accent 4" w:semiHidden="0" w:uiPriority="64" w:unhideWhenUsed="0"/>
+    <w:lsdException w:name="Medium List 1 Accent 4" w:semiHidden="0" w:uiPriority="65" w:unhideWhenUsed="0"/>
+    <w:lsdException w:name="Medium List 2 Accent 4" w:semiHidden="0" w:uiPriority="66" w:unhideWhenUsed="0"/>
+    <w:lsdException w:name="Medium Grid 1 Accent 4" w:semiHidden="0" w:uiPriority="67" w:unhideWhenUsed="0"/>
+    <w:lsdException w:name="Medium Grid 2 Accent 4" w:semiHidden="0" w:uiPriority="68" w:unhideWhenUsed="0"/>
+    <w:lsdException w:name="Medium Grid 3 Accent 4" w:semiHidden="0" w:uiPriority="69" w:unhideWhenUsed="0"/>
+    <w:lsdException w:name="Dark List Accent 4" w:semiHidden="0" w:uiPriority="70" w:unhideWhenUsed="0"/>
+    <w:lsdException w:name="Colorful Shading Accent 4" w:semiHidden="0" w:uiPriority="71" w:unhideWhenUsed="0"/>
+    <w:lsdException w:name="Colorful List Accent 4" w:semiHidden="0" w:uiPriority="72" w:unhideWhenUsed="0"/>
+    <w:lsdException w:name="Colorful Grid Accent 4" w:semiHidden="0" w:uiPriority="73" w:unhideWhenUsed="0"/>
+    <w:lsdException w:name="Light Shading Accent 5" w:semiHidden="0" w:uiPriority="60" w:unhideWhenUsed="0"/>
+    <w:lsdException w:name="Light List Accent 5" w:semiHidden="0" w:uiPriority="61" w:unhideWhenUsed="0"/>
+    <w:lsdException w:name="Light Grid Accent 5" w:semiHidden="0" w:uiPriority="62" w:unhideWhenUsed="0"/>
+    <w:lsdException w:name="Medium Shading 1 Accent 5" w:semiHidden="0" w:uiPriority="63" w:unhideWhenUsed="0"/>
+    <w:lsdException w:name="Medium Shading 2 Accent 5" w:semiHidden="0" w:uiPriority="64" w:unhideWhenUsed="0"/>
+    <w:lsdException w:name="Medium List 1 Accent 5" w:semiHidden="0" w:uiPriority="65" w:unhideWhenUsed="0"/>
+    <w:lsdException w:name="Medium List 2 Accent 5" w:semiHidden="0" w:uiPriority="66" w:unhideWhenUsed="0"/>
+    <w:lsdException w:name="Medium Grid 1 Accent 5" w:semiHidden="0" w:uiPriority="67" w:unhideWhenUsed="0"/>
+    <w:lsdException w:name="Medium Grid 2 Accent 5" w:semiHidden="0" w:uiPriority="68" w:unhideWhenUsed="0"/>
+    <w:lsdException w:name="Medium Grid 3 Accent 5" w:semiHidden="0" w:uiPriority="69" w:unhideWhenUsed="0"/>
+    <w:lsdException w:name="Dark List Accent 5" w:semiHidden="0" w:uiPriority="70" w:unhideWhenUsed="0"/>
+    <w:lsdException w:name="Colorful Shading Accent 5" w:semiHidden="0" w:uiPriority="71" w:unhideWhenUsed="0"/>
+    <w:lsdException w:name="Colorful List Accent 5" w:semiHidden="0" w:uiPriority="72" w:unhideWhenUsed="0"/>
+    <w:lsdException w:name="Colorful Grid Accent 5" w:semiHidden="0" w:uiPriority="73" w:unhideWhenUsed="0"/>
+    <w:lsdException w:name="Light Shading Accent 6" w:semiHidden="0" w:uiPriority="60" w:unhideWhenUsed="0"/>
+    <w:lsdException w:name="Light List Accent 6" w:semiHidden="0" w:uiPriority="61" w:unhideWhenUsed="0"/>
+    <w:lsdException w:name="Light Grid Accent 6" w:semiHidden="0" w:uiPriority="62" w:unhideWhenUsed="0"/>
+    <w:lsdException w:name="Medium Shading 1 Accent 6" w:semiHidden="0" w:uiPriority="63" w:unhideWhenUsed="0"/>
+    <w:lsdException w:name="Medium Shading 2 Accent 6" w:semiHidden="0" w:uiPriority="64" w:unhideWhenUsed="0"/>
+    <w:lsdException w:name="Medium List 1 Accent 6" w:semiHidden="0" w:uiPriority="65" w:unhideWhenUsed="0"/>
+    <w:lsdException w:name="Medium List 2 Accent 6" w:semiHidden="0" w:uiPriority="66" w:unhideWhenUsed="0"/>
+    <w:lsdException w:name="Medium Grid 1 Accent 6" w:semiHidden="0" w:uiPriority="67" w:unhideWhenUsed="0"/>
+    <w:lsdException w:name="Medium Grid 2 Accent 6" w:semiHidden="0" w:uiPriority="68" w:unhideWhenUsed="0"/>
+    <w:lsdException w:name="Medium Grid 3 Accent 6" w:semiHidden="0" w:uiPriority="69" w:unhideWhenUsed="0"/>
+    <w:lsdException w:name="Dark List Accent 6" w:semiHidden="0" w:uiPriority="70" w:unhideWhenUsed="0"/>
+    <w:lsdException w:name="Colorful Shading Accent 6" w:semiHidden="0" w:uiPriority="71" w:unhideWhenUsed="0"/>
+    <w:lsdException w:name="Colorful List Accent 6" w:semiHidden="0" w:uiPriority="72" w:unhideWhenUsed="0"/>
+    <w:lsdException w:name="Colorful Grid Accent 6" w:semiHidden="0" w:uiPriority="73" w:unhideWhenUsed="0"/>
+    <w:lsdException w:name="Subtle Emphasis" w:semiHidden="0" w:uiPriority="19" w:unhideWhenUsed="0" w:qFormat="1"/>
+    <w:lsdException w:name="Intense Emphasis" w:semiHidden="0" w:uiPriority="21" w:unhideWhenUsed="0" w:qFormat="1"/>
+    <w:lsdException w:name="Subtle Reference" w:semiHidden="0" w:uiPriority="31" w:unhideWhenUsed="0" w:qFormat="1"/>
+    <w:lsdException w:name="Intense Reference" w:semiHidden="0" w:uiPriority="32" w:unhideWhenUsed="0" w:qFormat="1"/>
+    <w:lsdException w:name="Book Title" w:semiHidden="0" w:uiPriority="33" w:unhideWhenUsed="0" w:qFormat="1"/>
+    <w:lsdException w:name="Bibliography" w:uiPriority="37"/>
+    <w:lsdException w:name="TOC Heading" w:uiPriority="39" w:qFormat="1"/>
   </w:latentStyles>
   <w:style w:type="paragraph" w:default="1" w:styleId="Normal">
     <w:name w:val="Normal"/>
@@ -8316,6 +8092,7 @@
     <w:basedOn w:val="TableNormal"/>
     <w:rsid w:val="00B94E6C"/>
     <w:tblPr>
+      <w:tblInd w:w="0" w:type="dxa"/>
       <w:tblBorders>
         <w:top w:val="single" w:sz="4" w:space="0" w:color="auto"/>
         <w:left w:val="single" w:sz="4" w:space="0" w:color="auto"/>
@@ -8324,6 +8101,887 @@
         <w:insideH w:val="single" w:sz="4" w:space="0" w:color="auto"/>
         <w:insideV w:val="single" w:sz="4" w:space="0" w:color="auto"/>
       </w:tblBorders>
+      <w:tblCellMar>
+        <w:top w:w="0" w:type="dxa"/>
+        <w:left w:w="108" w:type="dxa"/>
+        <w:bottom w:w="0" w:type="dxa"/>
+        <w:right w:w="108" w:type="dxa"/>
+      </w:tblCellMar>
+    </w:tblPr>
+  </w:style>
+  <w:style w:type="paragraph" w:customStyle="1" w:styleId="BIEUTUONG">
+    <w:name w:val="BIEU TUONG"/>
+    <w:basedOn w:val="Normal"/>
+    <w:rsid w:val="002070C0"/>
+    <w:pPr>
+      <w:framePr w:w="2083" w:h="799" w:hSpace="180" w:wrap="auto" w:vAnchor="text" w:hAnchor="page" w:x="2383" w:y="46"/>
+      <w:pBdr>
+        <w:top w:val="single" w:sz="6" w:space="1" w:color="auto"/>
+        <w:left w:val="single" w:sz="6" w:space="1" w:color="auto"/>
+        <w:bottom w:val="single" w:sz="6" w:space="1" w:color="auto"/>
+        <w:right w:val="single" w:sz="6" w:space="1" w:color="auto"/>
+      </w:pBdr>
+      <w:spacing w:after="120"/>
+      <w:jc w:val="both"/>
+    </w:pPr>
+    <w:rPr>
+      <w:rFonts w:ascii=".VnTime" w:hAnsi=".VnTime"/>
+      <w:color w:val="0000FF"/>
+    </w:rPr>
+  </w:style>
+  <w:style w:type="paragraph" w:customStyle="1" w:styleId="Giua">
+    <w:name w:val="Giua"/>
+    <w:basedOn w:val="Normal"/>
+    <w:rsid w:val="002070C0"/>
+    <w:pPr>
+      <w:spacing w:after="120"/>
+      <w:jc w:val="center"/>
+    </w:pPr>
+    <w:rPr>
+      <w:rFonts w:ascii=".VnTime" w:hAnsi=".VnTime"/>
+      <w:color w:val="0000FF"/>
+    </w:rPr>
+  </w:style>
+  <w:style w:type="paragraph" w:customStyle="1" w:styleId="giua0">
+    <w:name w:val="giua"/>
+    <w:basedOn w:val="Normal"/>
+    <w:rsid w:val="002070C0"/>
+    <w:pPr>
+      <w:spacing w:after="120"/>
+      <w:jc w:val="center"/>
+    </w:pPr>
+    <w:rPr>
+      <w:rFonts w:ascii=".VnTime" w:hAnsi=".VnTime"/>
+      <w:color w:val="0000FF"/>
+    </w:rPr>
+  </w:style>
+  <w:style w:type="paragraph" w:customStyle="1" w:styleId="Center">
+    <w:name w:val="Center"/>
+    <w:basedOn w:val="Normal"/>
+    <w:rsid w:val="002070C0"/>
+    <w:pPr>
+      <w:spacing w:after="120"/>
+      <w:jc w:val="center"/>
+    </w:pPr>
+    <w:rPr>
+      <w:rFonts w:ascii=".VnTime" w:hAnsi=".VnTime"/>
+      <w:color w:val="0000FF"/>
+    </w:rPr>
+  </w:style>
+  <w:style w:type="character" w:styleId="Hyperlink">
+    <w:name w:val="Hyperlink"/>
+    <w:rsid w:val="002070C0"/>
+    <w:rPr>
+      <w:color w:val="0000FF"/>
+      <w:u w:val="single"/>
+    </w:rPr>
+  </w:style>
+  <w:style w:type="character" w:styleId="FollowedHyperlink">
+    <w:name w:val="FollowedHyperlink"/>
+    <w:rsid w:val="002070C0"/>
+    <w:rPr>
+      <w:color w:val="800080"/>
+      <w:u w:val="single"/>
+    </w:rPr>
+  </w:style>
+  <w:style w:type="character" w:styleId="FootnoteReference">
+    <w:name w:val="footnote reference"/>
+    <w:semiHidden/>
+    <w:rsid w:val="002070C0"/>
+    <w:rPr>
+      <w:vertAlign w:val="superscript"/>
+    </w:rPr>
+  </w:style>
+  <w:style w:type="paragraph" w:styleId="BodyText2">
+    <w:name w:val="Body Text 2"/>
+    <w:basedOn w:val="Normal"/>
+    <w:rsid w:val="002070C0"/>
+    <w:pPr>
+      <w:jc w:val="both"/>
+    </w:pPr>
+    <w:rPr>
+      <w:rFonts w:ascii=".VnTime" w:hAnsi=".VnTime"/>
+      <w:sz w:val="28"/>
+      <w:szCs w:val="20"/>
+    </w:rPr>
+  </w:style>
+  <w:style w:type="paragraph" w:customStyle="1" w:styleId="Text">
+    <w:name w:val="Text"/>
+    <w:basedOn w:val="Normal"/>
+    <w:rsid w:val="00135411"/>
+    <w:pPr>
+      <w:spacing w:before="120"/>
+      <w:jc w:val="both"/>
+    </w:pPr>
+  </w:style>
+  <w:style w:type="paragraph" w:customStyle="1" w:styleId="IdeaListing">
+    <w:name w:val="Idea Listing"/>
+    <w:basedOn w:val="Normal"/>
+    <w:rsid w:val="00135411"/>
+    <w:pPr>
+      <w:numPr>
+        <w:ilvl w:val="3"/>
+        <w:numId w:val="9"/>
+      </w:numPr>
+      <w:tabs>
+        <w:tab w:val="left" w:pos="1080"/>
+      </w:tabs>
+      <w:spacing w:before="60"/>
+      <w:jc w:val="both"/>
+    </w:pPr>
+    <w:rPr>
+      <w:szCs w:val="26"/>
+    </w:rPr>
+  </w:style>
+  <w:style w:type="character" w:customStyle="1" w:styleId="TitleChar">
+    <w:name w:val="Title Char"/>
+    <w:link w:val="Title"/>
+    <w:rsid w:val="00135411"/>
+    <w:rPr>
+      <w:b/>
+      <w:bCs/>
+      <w:sz w:val="28"/>
+      <w:szCs w:val="28"/>
+      <w:lang w:val="en-US" w:eastAsia="en-US" w:bidi="ar-SA"/>
+    </w:rPr>
+  </w:style>
+  <w:style w:type="paragraph" w:styleId="Caption">
+    <w:name w:val="caption"/>
+    <w:basedOn w:val="Normal"/>
+    <w:next w:val="Normal"/>
+    <w:qFormat/>
+    <w:rsid w:val="00F75732"/>
+    <w:pPr>
+      <w:tabs>
+        <w:tab w:val="left" w:pos="7088"/>
+      </w:tabs>
+      <w:spacing w:before="120"/>
+      <w:ind w:firstLine="284"/>
+    </w:pPr>
+    <w:rPr>
+      <w:rFonts w:ascii=".VnTime" w:hAnsi=".VnTime"/>
+      <w:i/>
+      <w:szCs w:val="20"/>
+    </w:rPr>
+  </w:style>
+  <w:style w:type="character" w:customStyle="1" w:styleId="Heading8Char">
+    <w:name w:val="Heading 8 Char"/>
+    <w:link w:val="Heading8"/>
+    <w:uiPriority w:val="9"/>
+    <w:semiHidden/>
+    <w:rsid w:val="00395CBC"/>
+    <w:rPr>
+      <w:rFonts w:ascii="Calibri" w:hAnsi="Calibri"/>
+      <w:i/>
+      <w:iCs/>
+      <w:sz w:val="24"/>
+      <w:szCs w:val="24"/>
+    </w:rPr>
+  </w:style>
+  <w:style w:type="character" w:customStyle="1" w:styleId="Heading6Char">
+    <w:name w:val="Heading 6 Char"/>
+    <w:link w:val="Heading6"/>
+    <w:rsid w:val="00395CBC"/>
+    <w:rPr>
+      <w:rFonts w:ascii="Arial" w:hAnsi="Arial"/>
+      <w:i/>
+      <w:sz w:val="24"/>
+    </w:rPr>
+  </w:style>
+  <w:style w:type="character" w:customStyle="1" w:styleId="Heading1Char">
+    <w:name w:val="Heading 1 Char"/>
+    <w:link w:val="Heading1"/>
+    <w:rsid w:val="009545BF"/>
+    <w:rPr>
+      <w:b/>
+      <w:sz w:val="22"/>
+      <w:lang w:eastAsia="en-US"/>
+    </w:rPr>
+  </w:style>
+  <w:style w:type="character" w:customStyle="1" w:styleId="Heading2Char">
+    <w:name w:val="Heading 2 Char"/>
+    <w:link w:val="Heading2"/>
+    <w:rsid w:val="009545BF"/>
+    <w:rPr>
+      <w:b/>
+      <w:sz w:val="32"/>
+      <w:lang w:eastAsia="en-US"/>
+    </w:rPr>
+  </w:style>
+  <w:style w:type="character" w:customStyle="1" w:styleId="Heading4Char">
+    <w:name w:val="Heading 4 Char"/>
+    <w:link w:val="Heading4"/>
+    <w:rsid w:val="009545BF"/>
+    <w:rPr>
+      <w:rFonts w:ascii="Verdana" w:hAnsi="Verdana"/>
+      <w:b/>
+      <w:color w:val="000000"/>
+      <w:sz w:val="26"/>
+      <w:lang w:eastAsia="en-US"/>
+    </w:rPr>
+  </w:style>
+  <w:style w:type="character" w:customStyle="1" w:styleId="HeaderChar">
+    <w:name w:val="Header Char"/>
+    <w:link w:val="Header"/>
+    <w:rsid w:val="009545BF"/>
+    <w:rPr>
+      <w:sz w:val="26"/>
+      <w:lang w:eastAsia="en-US"/>
+    </w:rPr>
+  </w:style>
+  <w:style w:type="character" w:customStyle="1" w:styleId="BodyTextIndentChar">
+    <w:name w:val="Body Text Indent Char"/>
+    <w:link w:val="BodyTextIndent"/>
+    <w:rsid w:val="00C97FC1"/>
+    <w:rPr>
+      <w:rFonts w:ascii="Arial" w:hAnsi="Arial"/>
+      <w:sz w:val="24"/>
+      <w:lang w:eastAsia="en-US"/>
+    </w:rPr>
+  </w:style>
+  <w:style w:type="paragraph" w:styleId="BalloonText">
+    <w:name w:val="Balloon Text"/>
+    <w:basedOn w:val="Normal"/>
+    <w:link w:val="BalloonTextChar"/>
+    <w:uiPriority w:val="99"/>
+    <w:semiHidden/>
+    <w:unhideWhenUsed/>
+    <w:rsid w:val="00AB2803"/>
+    <w:rPr>
+      <w:rFonts w:ascii="Tahoma" w:hAnsi="Tahoma"/>
+      <w:sz w:val="16"/>
+      <w:szCs w:val="16"/>
+      <w:lang w:val="x-none"/>
+    </w:rPr>
+  </w:style>
+  <w:style w:type="character" w:customStyle="1" w:styleId="BalloonTextChar">
+    <w:name w:val="Balloon Text Char"/>
+    <w:link w:val="BalloonText"/>
+    <w:uiPriority w:val="99"/>
+    <w:semiHidden/>
+    <w:rsid w:val="00AB2803"/>
+    <w:rPr>
+      <w:rFonts w:ascii="Tahoma" w:hAnsi="Tahoma" w:cs="Tahoma"/>
+      <w:sz w:val="16"/>
+      <w:szCs w:val="16"/>
+      <w:lang w:eastAsia="en-US"/>
+    </w:rPr>
+  </w:style>
+  <w:style w:type="paragraph" w:styleId="ListParagraph">
+    <w:name w:val="List Paragraph"/>
+    <w:basedOn w:val="Normal"/>
+    <w:uiPriority w:val="34"/>
+    <w:qFormat/>
+    <w:rsid w:val="004A702E"/>
+    <w:pPr>
+      <w:ind w:left="720"/>
+      <w:contextualSpacing/>
+    </w:pPr>
+    <w:rPr>
+      <w:rFonts w:ascii="Calibri" w:eastAsia="MS Mincho" w:hAnsi="Calibri"/>
+      <w:sz w:val="22"/>
+      <w:szCs w:val="22"/>
+      <w:lang w:eastAsia="ja-JP"/>
+    </w:rPr>
+  </w:style>
+  <w:style w:type="paragraph" w:customStyle="1" w:styleId="Char">
+    <w:name w:val="Char"/>
+    <w:basedOn w:val="Normal"/>
+    <w:rsid w:val="002A0BC3"/>
+    <w:pPr>
+      <w:spacing w:after="160" w:line="240" w:lineRule="exact"/>
+    </w:pPr>
+    <w:rPr>
+      <w:rFonts w:ascii="Verdana" w:hAnsi="Verdana"/>
+      <w:sz w:val="20"/>
+      <w:szCs w:val="20"/>
+    </w:rPr>
+  </w:style>
+  <w:style w:type="paragraph" w:styleId="NormalWeb">
+    <w:name w:val="Normal (Web)"/>
+    <w:basedOn w:val="Normal"/>
+    <w:uiPriority w:val="99"/>
+    <w:rsid w:val="00D90E87"/>
+    <w:pPr>
+      <w:spacing w:before="100" w:beforeAutospacing="1" w:after="100" w:afterAutospacing="1"/>
+    </w:pPr>
+  </w:style>
+  <w:style w:type="character" w:styleId="Strong">
+    <w:name w:val="Strong"/>
+    <w:uiPriority w:val="22"/>
+    <w:qFormat/>
+    <w:rsid w:val="00E871C2"/>
+    <w:rPr>
+      <w:b/>
+      <w:bCs/>
+    </w:rPr>
+  </w:style>
+  <w:style w:type="character" w:customStyle="1" w:styleId="apple-converted-space">
+    <w:name w:val="apple-converted-space"/>
+    <w:rsid w:val="00E871C2"/>
+  </w:style>
+  <w:style w:type="character" w:styleId="CommentReference">
+    <w:name w:val="annotation reference"/>
+    <w:uiPriority w:val="99"/>
+    <w:semiHidden/>
+    <w:unhideWhenUsed/>
+    <w:rsid w:val="00D24497"/>
+    <w:rPr>
+      <w:sz w:val="16"/>
+      <w:szCs w:val="16"/>
+    </w:rPr>
+  </w:style>
+  <w:style w:type="paragraph" w:styleId="CommentText">
+    <w:name w:val="annotation text"/>
+    <w:basedOn w:val="Normal"/>
+    <w:link w:val="CommentTextChar"/>
+    <w:uiPriority w:val="99"/>
+    <w:semiHidden/>
+    <w:unhideWhenUsed/>
+    <w:rsid w:val="00D24497"/>
+    <w:rPr>
+      <w:sz w:val="20"/>
+      <w:szCs w:val="20"/>
+    </w:rPr>
+  </w:style>
+  <w:style w:type="character" w:customStyle="1" w:styleId="CommentTextChar">
+    <w:name w:val="Comment Text Char"/>
+    <w:basedOn w:val="DefaultParagraphFont"/>
+    <w:link w:val="CommentText"/>
+    <w:uiPriority w:val="99"/>
+    <w:semiHidden/>
+    <w:rsid w:val="00D24497"/>
+  </w:style>
+  <w:style w:type="paragraph" w:styleId="CommentSubject">
+    <w:name w:val="annotation subject"/>
+    <w:basedOn w:val="CommentText"/>
+    <w:next w:val="CommentText"/>
+    <w:link w:val="CommentSubjectChar"/>
+    <w:uiPriority w:val="99"/>
+    <w:semiHidden/>
+    <w:unhideWhenUsed/>
+    <w:rsid w:val="00D24497"/>
+    <w:rPr>
+      <w:b/>
+      <w:bCs/>
+    </w:rPr>
+  </w:style>
+  <w:style w:type="character" w:customStyle="1" w:styleId="CommentSubjectChar">
+    <w:name w:val="Comment Subject Char"/>
+    <w:link w:val="CommentSubject"/>
+    <w:uiPriority w:val="99"/>
+    <w:semiHidden/>
+    <w:rsid w:val="00D24497"/>
+    <w:rPr>
+      <w:b/>
+      <w:bCs/>
+    </w:rPr>
+  </w:style>
+</w:styles>
+</file>
+
+<file path=word/stylesWithEffects.xml><?xml version="1.0" encoding="utf-8"?>
+<w:styles xmlns:wpc="http://schemas.microsoft.com/office/word/2010/wordprocessingCanvas" xmlns:mc="http://schemas.openxmlformats.org/markup-compatibility/2006" xmlns:o="urn:schemas-microsoft-com:office:office" xmlns:r="http://schemas.openxmlformats.org/officeDocument/2006/relationships" xmlns:m="http://schemas.openxmlformats.org/officeDocument/2006/math" xmlns:v="urn:schemas-microsoft-com:vml" xmlns:wp14="http://schemas.microsoft.com/office/word/2010/wordprocessingDrawing" xmlns:wp="http://schemas.openxmlformats.org/drawingml/2006/wordprocessingDrawing" xmlns:w10="urn:schemas-microsoft-com:office:word" xmlns:w="http://schemas.openxmlformats.org/wordprocessingml/2006/main" xmlns:w14="http://schemas.microsoft.com/office/word/2010/wordml" xmlns:wpg="http://schemas.microsoft.com/office/word/2010/wordprocessingGroup" xmlns:wpi="http://schemas.microsoft.com/office/word/2010/wordprocessingInk" xmlns:wne="http://schemas.microsoft.com/office/word/2006/wordml" xmlns:wps="http://schemas.microsoft.com/office/word/2010/wordprocessingShape" mc:Ignorable="w14 wp14">
+  <w:docDefaults>
+    <w:rPrDefault>
+      <w:rPr>
+        <w:rFonts w:ascii="Times New Roman" w:eastAsia="Times New Roman" w:hAnsi="Times New Roman" w:cs="Times New Roman"/>
+        <w:lang w:val="en-US" w:eastAsia="en-US" w:bidi="ar-SA"/>
+      </w:rPr>
+    </w:rPrDefault>
+    <w:pPrDefault/>
+  </w:docDefaults>
+  <w:latentStyles w:defLockedState="0" w:defUIPriority="99" w:defSemiHidden="1" w:defUnhideWhenUsed="1" w:defQFormat="0" w:count="267">
+    <w:lsdException w:name="Normal" w:semiHidden="0" w:uiPriority="0" w:unhideWhenUsed="0" w:qFormat="1"/>
+    <w:lsdException w:name="heading 1" w:semiHidden="0" w:uiPriority="0" w:unhideWhenUsed="0" w:qFormat="1"/>
+    <w:lsdException w:name="heading 2" w:semiHidden="0" w:uiPriority="0" w:unhideWhenUsed="0" w:qFormat="1"/>
+    <w:lsdException w:name="heading 3" w:semiHidden="0" w:uiPriority="9" w:unhideWhenUsed="0" w:qFormat="1"/>
+    <w:lsdException w:name="heading 4" w:semiHidden="0" w:uiPriority="0" w:unhideWhenUsed="0" w:qFormat="1"/>
+    <w:lsdException w:name="heading 5" w:semiHidden="0" w:uiPriority="9" w:unhideWhenUsed="0" w:qFormat="1"/>
+    <w:lsdException w:name="heading 6" w:semiHidden="0" w:uiPriority="0" w:unhideWhenUsed="0" w:qFormat="1"/>
+    <w:lsdException w:name="heading 7" w:semiHidden="0" w:uiPriority="0" w:unhideWhenUsed="0" w:qFormat="1"/>
+    <w:lsdException w:name="heading 8" w:uiPriority="9" w:qFormat="1"/>
+    <w:lsdException w:name="heading 9" w:uiPriority="9" w:qFormat="1"/>
+    <w:lsdException w:name="toc 1" w:uiPriority="39"/>
+    <w:lsdException w:name="toc 2" w:uiPriority="39"/>
+    <w:lsdException w:name="toc 3" w:uiPriority="39"/>
+    <w:lsdException w:name="toc 4" w:uiPriority="39"/>
+    <w:lsdException w:name="toc 5" w:uiPriority="39"/>
+    <w:lsdException w:name="toc 6" w:uiPriority="39"/>
+    <w:lsdException w:name="toc 7" w:uiPriority="39"/>
+    <w:lsdException w:name="toc 8" w:uiPriority="39"/>
+    <w:lsdException w:name="toc 9" w:uiPriority="39"/>
+    <w:lsdException w:name="header" w:uiPriority="0"/>
+    <w:lsdException w:name="footer" w:uiPriority="0"/>
+    <w:lsdException w:name="caption" w:semiHidden="0" w:uiPriority="35" w:unhideWhenUsed="0" w:qFormat="1"/>
+    <w:lsdException w:name="page number" w:uiPriority="0"/>
+    <w:lsdException w:name="Title" w:semiHidden="0" w:uiPriority="0" w:unhideWhenUsed="0" w:qFormat="1"/>
+    <w:lsdException w:name="Default Paragraph Font" w:uiPriority="1"/>
+    <w:lsdException w:name="Body Text" w:uiPriority="0"/>
+    <w:lsdException w:name="Body Text Indent" w:uiPriority="0"/>
+    <w:lsdException w:name="Subtitle" w:semiHidden="0" w:uiPriority="11" w:unhideWhenUsed="0" w:qFormat="1"/>
+    <w:lsdException w:name="Hyperlink" w:uiPriority="0"/>
+    <w:lsdException w:name="Strong" w:semiHidden="0" w:uiPriority="22" w:unhideWhenUsed="0" w:qFormat="1"/>
+    <w:lsdException w:name="Emphasis" w:semiHidden="0" w:uiPriority="20" w:unhideWhenUsed="0" w:qFormat="1"/>
+    <w:lsdException w:name="Table Grid" w:semiHidden="0" w:uiPriority="59" w:unhideWhenUsed="0"/>
+    <w:lsdException w:name="Placeholder Text" w:unhideWhenUsed="0"/>
+    <w:lsdException w:name="No Spacing" w:semiHidden="0" w:uiPriority="1" w:unhideWhenUsed="0" w:qFormat="1"/>
+    <w:lsdException w:name="Light Shading" w:semiHidden="0" w:uiPriority="60" w:unhideWhenUsed="0"/>
+    <w:lsdException w:name="Light List" w:semiHidden="0" w:uiPriority="61" w:unhideWhenUsed="0"/>
+    <w:lsdException w:name="Light Grid" w:semiHidden="0" w:uiPriority="62" w:unhideWhenUsed="0"/>
+    <w:lsdException w:name="Medium Shading 1" w:semiHidden="0" w:uiPriority="63" w:unhideWhenUsed="0"/>
+    <w:lsdException w:name="Medium Shading 2" w:semiHidden="0" w:uiPriority="64" w:unhideWhenUsed="0"/>
+    <w:lsdException w:name="Medium List 1" w:semiHidden="0" w:uiPriority="65" w:unhideWhenUsed="0"/>
+    <w:lsdException w:name="Medium List 2" w:semiHidden="0" w:uiPriority="66" w:unhideWhenUsed="0"/>
+    <w:lsdException w:name="Medium Grid 1" w:semiHidden="0" w:uiPriority="67" w:unhideWhenUsed="0"/>
+    <w:lsdException w:name="Medium Grid 2" w:semiHidden="0" w:uiPriority="68" w:unhideWhenUsed="0"/>
+    <w:lsdException w:name="Medium Grid 3" w:semiHidden="0" w:uiPriority="69" w:unhideWhenUsed="0"/>
+    <w:lsdException w:name="Dark List" w:semiHidden="0" w:uiPriority="70" w:unhideWhenUsed="0"/>
+    <w:lsdException w:name="Colorful Shading" w:semiHidden="0" w:uiPriority="71" w:unhideWhenUsed="0"/>
+    <w:lsdException w:name="Colorful List" w:semiHidden="0" w:uiPriority="72" w:unhideWhenUsed="0"/>
+    <w:lsdException w:name="Colorful Grid" w:semiHidden="0" w:uiPriority="73" w:unhideWhenUsed="0"/>
+    <w:lsdException w:name="Light Shading Accent 1" w:semiHidden="0" w:uiPriority="60" w:unhideWhenUsed="0"/>
+    <w:lsdException w:name="Light List Accent 1" w:semiHidden="0" w:uiPriority="61" w:unhideWhenUsed="0"/>
+    <w:lsdException w:name="Light Grid Accent 1" w:semiHidden="0" w:uiPriority="62" w:unhideWhenUsed="0"/>
+    <w:lsdException w:name="Medium Shading 1 Accent 1" w:semiHidden="0" w:uiPriority="63" w:unhideWhenUsed="0"/>
+    <w:lsdException w:name="Medium Shading 2 Accent 1" w:semiHidden="0" w:uiPriority="64" w:unhideWhenUsed="0"/>
+    <w:lsdException w:name="Medium List 1 Accent 1" w:semiHidden="0" w:uiPriority="65" w:unhideWhenUsed="0"/>
+    <w:lsdException w:name="Revision" w:unhideWhenUsed="0"/>
+    <w:lsdException w:name="List Paragraph" w:semiHidden="0" w:uiPriority="34" w:unhideWhenUsed="0" w:qFormat="1"/>
+    <w:lsdException w:name="Quote" w:semiHidden="0" w:uiPriority="29" w:unhideWhenUsed="0" w:qFormat="1"/>
+    <w:lsdException w:name="Intense Quote" w:semiHidden="0" w:uiPriority="30" w:unhideWhenUsed="0" w:qFormat="1"/>
+    <w:lsdException w:name="Medium List 2 Accent 1" w:semiHidden="0" w:uiPriority="66" w:unhideWhenUsed="0"/>
+    <w:lsdException w:name="Medium Grid 1 Accent 1" w:semiHidden="0" w:uiPriority="67" w:unhideWhenUsed="0"/>
+    <w:lsdException w:name="Medium Grid 2 Accent 1" w:semiHidden="0" w:uiPriority="68" w:unhideWhenUsed="0"/>
+    <w:lsdException w:name="Medium Grid 3 Accent 1" w:semiHidden="0" w:uiPriority="69" w:unhideWhenUsed="0"/>
+    <w:lsdException w:name="Dark List Accent 1" w:semiHidden="0" w:uiPriority="70" w:unhideWhenUsed="0"/>
+    <w:lsdException w:name="Colorful Shading Accent 1" w:semiHidden="0" w:uiPriority="71" w:unhideWhenUsed="0"/>
+    <w:lsdException w:name="Colorful List Accent 1" w:semiHidden="0" w:uiPriority="72" w:unhideWhenUsed="0"/>
+    <w:lsdException w:name="Colorful Grid Accent 1" w:semiHidden="0" w:uiPriority="73" w:unhideWhenUsed="0"/>
+    <w:lsdException w:name="Light Shading Accent 2" w:semiHidden="0" w:uiPriority="60" w:unhideWhenUsed="0"/>
+    <w:lsdException w:name="Light List Accent 2" w:semiHidden="0" w:uiPriority="61" w:unhideWhenUsed="0"/>
+    <w:lsdException w:name="Light Grid Accent 2" w:semiHidden="0" w:uiPriority="62" w:unhideWhenUsed="0"/>
+    <w:lsdException w:name="Medium Shading 1 Accent 2" w:semiHidden="0" w:uiPriority="63" w:unhideWhenUsed="0"/>
+    <w:lsdException w:name="Medium Shading 2 Accent 2" w:semiHidden="0" w:uiPriority="64" w:unhideWhenUsed="0"/>
+    <w:lsdException w:name="Medium List 1 Accent 2" w:semiHidden="0" w:uiPriority="65" w:unhideWhenUsed="0"/>
+    <w:lsdException w:name="Medium List 2 Accent 2" w:semiHidden="0" w:uiPriority="66" w:unhideWhenUsed="0"/>
+    <w:lsdException w:name="Medium Grid 1 Accent 2" w:semiHidden="0" w:uiPriority="67" w:unhideWhenUsed="0"/>
+    <w:lsdException w:name="Medium Grid 2 Accent 2" w:semiHidden="0" w:uiPriority="68" w:unhideWhenUsed="0"/>
+    <w:lsdException w:name="Medium Grid 3 Accent 2" w:semiHidden="0" w:uiPriority="69" w:unhideWhenUsed="0"/>
+    <w:lsdException w:name="Dark List Accent 2" w:semiHidden="0" w:uiPriority="70" w:unhideWhenUsed="0"/>
+    <w:lsdException w:name="Colorful Shading Accent 2" w:semiHidden="0" w:uiPriority="71" w:unhideWhenUsed="0"/>
+    <w:lsdException w:name="Colorful List Accent 2" w:semiHidden="0" w:uiPriority="72" w:unhideWhenUsed="0"/>
+    <w:lsdException w:name="Colorful Grid Accent 2" w:semiHidden="0" w:uiPriority="73" w:unhideWhenUsed="0"/>
+    <w:lsdException w:name="Light Shading Accent 3" w:semiHidden="0" w:uiPriority="60" w:unhideWhenUsed="0"/>
+    <w:lsdException w:name="Light List Accent 3" w:semiHidden="0" w:uiPriority="61" w:unhideWhenUsed="0"/>
+    <w:lsdException w:name="Light Grid Accent 3" w:semiHidden="0" w:uiPriority="62" w:unhideWhenUsed="0"/>
+    <w:lsdException w:name="Medium Shading 1 Accent 3" w:semiHidden="0" w:uiPriority="63" w:unhideWhenUsed="0"/>
+    <w:lsdException w:name="Medium Shading 2 Accent 3" w:semiHidden="0" w:uiPriority="64" w:unhideWhenUsed="0"/>
+    <w:lsdException w:name="Medium List 1 Accent 3" w:semiHidden="0" w:uiPriority="65" w:unhideWhenUsed="0"/>
+    <w:lsdException w:name="Medium List 2 Accent 3" w:semiHidden="0" w:uiPriority="66" w:unhideWhenUsed="0"/>
+    <w:lsdException w:name="Medium Grid 1 Accent 3" w:semiHidden="0" w:uiPriority="67" w:unhideWhenUsed="0"/>
+    <w:lsdException w:name="Medium Grid 2 Accent 3" w:semiHidden="0" w:uiPriority="68" w:unhideWhenUsed="0"/>
+    <w:lsdException w:name="Medium Grid 3 Accent 3" w:semiHidden="0" w:uiPriority="69" w:unhideWhenUsed="0"/>
+    <w:lsdException w:name="Dark List Accent 3" w:semiHidden="0" w:uiPriority="70" w:unhideWhenUsed="0"/>
+    <w:lsdException w:name="Colorful Shading Accent 3" w:semiHidden="0" w:uiPriority="71" w:unhideWhenUsed="0"/>
+    <w:lsdException w:name="Colorful List Accent 3" w:semiHidden="0" w:uiPriority="72" w:unhideWhenUsed="0"/>
+    <w:lsdException w:name="Colorful Grid Accent 3" w:semiHidden="0" w:uiPriority="73" w:unhideWhenUsed="0"/>
+    <w:lsdException w:name="Light Shading Accent 4" w:semiHidden="0" w:uiPriority="60" w:unhideWhenUsed="0"/>
+    <w:lsdException w:name="Light List Accent 4" w:semiHidden="0" w:uiPriority="61" w:unhideWhenUsed="0"/>
+    <w:lsdException w:name="Light Grid Accent 4" w:semiHidden="0" w:uiPriority="62" w:unhideWhenUsed="0"/>
+    <w:lsdException w:name="Medium Shading 1 Accent 4" w:semiHidden="0" w:uiPriority="63" w:unhideWhenUsed="0"/>
+    <w:lsdException w:name="Medium Shading 2 Accent 4" w:semiHidden="0" w:uiPriority="64" w:unhideWhenUsed="0"/>
+    <w:lsdException w:name="Medium List 1 Accent 4" w:semiHidden="0" w:uiPriority="65" w:unhideWhenUsed="0"/>
+    <w:lsdException w:name="Medium List 2 Accent 4" w:semiHidden="0" w:uiPriority="66" w:unhideWhenUsed="0"/>
+    <w:lsdException w:name="Medium Grid 1 Accent 4" w:semiHidden="0" w:uiPriority="67" w:unhideWhenUsed="0"/>
+    <w:lsdException w:name="Medium Grid 2 Accent 4" w:semiHidden="0" w:uiPriority="68" w:unhideWhenUsed="0"/>
+    <w:lsdException w:name="Medium Grid 3 Accent 4" w:semiHidden="0" w:uiPriority="69" w:unhideWhenUsed="0"/>
+    <w:lsdException w:name="Dark List Accent 4" w:semiHidden="0" w:uiPriority="70" w:unhideWhenUsed="0"/>
+    <w:lsdException w:name="Colorful Shading Accent 4" w:semiHidden="0" w:uiPriority="71" w:unhideWhenUsed="0"/>
+    <w:lsdException w:name="Colorful List Accent 4" w:semiHidden="0" w:uiPriority="72" w:unhideWhenUsed="0"/>
+    <w:lsdException w:name="Colorful Grid Accent 4" w:semiHidden="0" w:uiPriority="73" w:unhideWhenUsed="0"/>
+    <w:lsdException w:name="Light Shading Accent 5" w:semiHidden="0" w:uiPriority="60" w:unhideWhenUsed="0"/>
+    <w:lsdException w:name="Light List Accent 5" w:semiHidden="0" w:uiPriority="61" w:unhideWhenUsed="0"/>
+    <w:lsdException w:name="Light Grid Accent 5" w:semiHidden="0" w:uiPriority="62" w:unhideWhenUsed="0"/>
+    <w:lsdException w:name="Medium Shading 1 Accent 5" w:semiHidden="0" w:uiPriority="63" w:unhideWhenUsed="0"/>
+    <w:lsdException w:name="Medium Shading 2 Accent 5" w:semiHidden="0" w:uiPriority="64" w:unhideWhenUsed="0"/>
+    <w:lsdException w:name="Medium List 1 Accent 5" w:semiHidden="0" w:uiPriority="65" w:unhideWhenUsed="0"/>
+    <w:lsdException w:name="Medium List 2 Accent 5" w:semiHidden="0" w:uiPriority="66" w:unhideWhenUsed="0"/>
+    <w:lsdException w:name="Medium Grid 1 Accent 5" w:semiHidden="0" w:uiPriority="67" w:unhideWhenUsed="0"/>
+    <w:lsdException w:name="Medium Grid 2 Accent 5" w:semiHidden="0" w:uiPriority="68" w:unhideWhenUsed="0"/>
+    <w:lsdException w:name="Medium Grid 3 Accent 5" w:semiHidden="0" w:uiPriority="69" w:unhideWhenUsed="0"/>
+    <w:lsdException w:name="Dark List Accent 5" w:semiHidden="0" w:uiPriority="70" w:unhideWhenUsed="0"/>
+    <w:lsdException w:name="Colorful Shading Accent 5" w:semiHidden="0" w:uiPriority="71" w:unhideWhenUsed="0"/>
+    <w:lsdException w:name="Colorful List Accent 5" w:semiHidden="0" w:uiPriority="72" w:unhideWhenUsed="0"/>
+    <w:lsdException w:name="Colorful Grid Accent 5" w:semiHidden="0" w:uiPriority="73" w:unhideWhenUsed="0"/>
+    <w:lsdException w:name="Light Shading Accent 6" w:semiHidden="0" w:uiPriority="60" w:unhideWhenUsed="0"/>
+    <w:lsdException w:name="Light List Accent 6" w:semiHidden="0" w:uiPriority="61" w:unhideWhenUsed="0"/>
+    <w:lsdException w:name="Light Grid Accent 6" w:semiHidden="0" w:uiPriority="62" w:unhideWhenUsed="0"/>
+    <w:lsdException w:name="Medium Shading 1 Accent 6" w:semiHidden="0" w:uiPriority="63" w:unhideWhenUsed="0"/>
+    <w:lsdException w:name="Medium Shading 2 Accent 6" w:semiHidden="0" w:uiPriority="64" w:unhideWhenUsed="0"/>
+    <w:lsdException w:name="Medium List 1 Accent 6" w:semiHidden="0" w:uiPriority="65" w:unhideWhenUsed="0"/>
+    <w:lsdException w:name="Medium List 2 Accent 6" w:semiHidden="0" w:uiPriority="66" w:unhideWhenUsed="0"/>
+    <w:lsdException w:name="Medium Grid 1 Accent 6" w:semiHidden="0" w:uiPriority="67" w:unhideWhenUsed="0"/>
+    <w:lsdException w:name="Medium Grid 2 Accent 6" w:semiHidden="0" w:uiPriority="68" w:unhideWhenUsed="0"/>
+    <w:lsdException w:name="Medium Grid 3 Accent 6" w:semiHidden="0" w:uiPriority="69" w:unhideWhenUsed="0"/>
+    <w:lsdException w:name="Dark List Accent 6" w:semiHidden="0" w:uiPriority="70" w:unhideWhenUsed="0"/>
+    <w:lsdException w:name="Colorful Shading Accent 6" w:semiHidden="0" w:uiPriority="71" w:unhideWhenUsed="0"/>
+    <w:lsdException w:name="Colorful List Accent 6" w:semiHidden="0" w:uiPriority="72" w:unhideWhenUsed="0"/>
+    <w:lsdException w:name="Colorful Grid Accent 6" w:semiHidden="0" w:uiPriority="73" w:unhideWhenUsed="0"/>
+    <w:lsdException w:name="Subtle Emphasis" w:semiHidden="0" w:uiPriority="19" w:unhideWhenUsed="0" w:qFormat="1"/>
+    <w:lsdException w:name="Intense Emphasis" w:semiHidden="0" w:uiPriority="21" w:unhideWhenUsed="0" w:qFormat="1"/>
+    <w:lsdException w:name="Subtle Reference" w:semiHidden="0" w:uiPriority="31" w:unhideWhenUsed="0" w:qFormat="1"/>
+    <w:lsdException w:name="Intense Reference" w:semiHidden="0" w:uiPriority="32" w:unhideWhenUsed="0" w:qFormat="1"/>
+    <w:lsdException w:name="Book Title" w:semiHidden="0" w:uiPriority="33" w:unhideWhenUsed="0" w:qFormat="1"/>
+    <w:lsdException w:name="Bibliography" w:uiPriority="37"/>
+    <w:lsdException w:name="TOC Heading" w:uiPriority="39" w:qFormat="1"/>
+  </w:latentStyles>
+  <w:style w:type="paragraph" w:default="1" w:styleId="Normal">
+    <w:name w:val="Normal"/>
+    <w:qFormat/>
+    <w:rPr>
+      <w:sz w:val="24"/>
+      <w:szCs w:val="24"/>
+    </w:rPr>
+  </w:style>
+  <w:style w:type="paragraph" w:styleId="Heading1">
+    <w:name w:val="heading 1"/>
+    <w:basedOn w:val="Normal"/>
+    <w:next w:val="Normal"/>
+    <w:link w:val="Heading1Char"/>
+    <w:qFormat/>
+    <w:rsid w:val="00B76C44"/>
+    <w:pPr>
+      <w:keepNext/>
+      <w:outlineLvl w:val="0"/>
+    </w:pPr>
+    <w:rPr>
+      <w:b/>
+      <w:sz w:val="22"/>
+      <w:szCs w:val="20"/>
+      <w:lang w:val="x-none"/>
+    </w:rPr>
+  </w:style>
+  <w:style w:type="paragraph" w:styleId="Heading2">
+    <w:name w:val="heading 2"/>
+    <w:basedOn w:val="Normal"/>
+    <w:next w:val="Normal"/>
+    <w:link w:val="Heading2Char"/>
+    <w:qFormat/>
+    <w:rsid w:val="00B76C44"/>
+    <w:pPr>
+      <w:keepNext/>
+      <w:outlineLvl w:val="1"/>
+    </w:pPr>
+    <w:rPr>
+      <w:b/>
+      <w:sz w:val="32"/>
+      <w:szCs w:val="20"/>
+      <w:lang w:val="x-none"/>
+    </w:rPr>
+  </w:style>
+  <w:style w:type="paragraph" w:styleId="Heading3">
+    <w:name w:val="heading 3"/>
+    <w:basedOn w:val="Normal"/>
+    <w:next w:val="Normal"/>
+    <w:qFormat/>
+    <w:rsid w:val="00B76C44"/>
+    <w:pPr>
+      <w:keepNext/>
+      <w:jc w:val="center"/>
+      <w:outlineLvl w:val="2"/>
+    </w:pPr>
+    <w:rPr>
+      <w:rFonts w:ascii="Verdana" w:hAnsi="Verdana"/>
+      <w:b/>
+      <w:color w:val="000000"/>
+      <w:szCs w:val="20"/>
+    </w:rPr>
+  </w:style>
+  <w:style w:type="paragraph" w:styleId="Heading4">
+    <w:name w:val="heading 4"/>
+    <w:basedOn w:val="Normal"/>
+    <w:next w:val="Normal"/>
+    <w:link w:val="Heading4Char"/>
+    <w:qFormat/>
+    <w:rsid w:val="00B76C44"/>
+    <w:pPr>
+      <w:keepNext/>
+      <w:jc w:val="center"/>
+      <w:outlineLvl w:val="3"/>
+    </w:pPr>
+    <w:rPr>
+      <w:rFonts w:ascii="Verdana" w:hAnsi="Verdana"/>
+      <w:b/>
+      <w:color w:val="000000"/>
+      <w:sz w:val="26"/>
+      <w:szCs w:val="20"/>
+      <w:lang w:val="x-none"/>
+    </w:rPr>
+  </w:style>
+  <w:style w:type="paragraph" w:styleId="Heading5">
+    <w:name w:val="heading 5"/>
+    <w:basedOn w:val="Normal"/>
+    <w:next w:val="Normal"/>
+    <w:qFormat/>
+    <w:rsid w:val="00B76C44"/>
+    <w:pPr>
+      <w:keepNext/>
+      <w:jc w:val="center"/>
+      <w:outlineLvl w:val="4"/>
+    </w:pPr>
+    <w:rPr>
+      <w:rFonts w:ascii="Verdana" w:hAnsi="Verdana"/>
+      <w:b/>
+      <w:szCs w:val="20"/>
+    </w:rPr>
+  </w:style>
+  <w:style w:type="paragraph" w:styleId="Heading6">
+    <w:name w:val="heading 6"/>
+    <w:basedOn w:val="Normal"/>
+    <w:next w:val="Normal"/>
+    <w:link w:val="Heading6Char"/>
+    <w:qFormat/>
+    <w:rsid w:val="00B76C44"/>
+    <w:pPr>
+      <w:keepNext/>
+      <w:outlineLvl w:val="5"/>
+    </w:pPr>
+    <w:rPr>
+      <w:rFonts w:ascii="Arial" w:hAnsi="Arial"/>
+      <w:i/>
+      <w:szCs w:val="20"/>
+      <w:lang w:val="x-none" w:eastAsia="x-none"/>
+    </w:rPr>
+  </w:style>
+  <w:style w:type="paragraph" w:styleId="Heading7">
+    <w:name w:val="heading 7"/>
+    <w:basedOn w:val="Normal"/>
+    <w:next w:val="Normal"/>
+    <w:qFormat/>
+    <w:rsid w:val="00B76C44"/>
+    <w:pPr>
+      <w:keepNext/>
+      <w:jc w:val="center"/>
+      <w:outlineLvl w:val="6"/>
+    </w:pPr>
+    <w:rPr>
+      <w:b/>
+      <w:sz w:val="28"/>
+      <w:szCs w:val="20"/>
+    </w:rPr>
+  </w:style>
+  <w:style w:type="paragraph" w:styleId="Heading8">
+    <w:name w:val="heading 8"/>
+    <w:basedOn w:val="Normal"/>
+    <w:next w:val="Normal"/>
+    <w:link w:val="Heading8Char"/>
+    <w:uiPriority w:val="9"/>
+    <w:semiHidden/>
+    <w:unhideWhenUsed/>
+    <w:qFormat/>
+    <w:rsid w:val="00395CBC"/>
+    <w:pPr>
+      <w:spacing w:before="240" w:after="60"/>
+      <w:outlineLvl w:val="7"/>
+    </w:pPr>
+    <w:rPr>
+      <w:rFonts w:ascii="Calibri" w:hAnsi="Calibri"/>
+      <w:i/>
+      <w:iCs/>
+      <w:lang w:val="x-none" w:eastAsia="x-none"/>
+    </w:rPr>
+  </w:style>
+  <w:style w:type="character" w:default="1" w:styleId="DefaultParagraphFont">
+    <w:name w:val="Default Paragraph Font"/>
+    <w:uiPriority w:val="1"/>
+    <w:semiHidden/>
+    <w:unhideWhenUsed/>
+  </w:style>
+  <w:style w:type="table" w:default="1" w:styleId="TableNormal">
+    <w:name w:val="Normal Table"/>
+    <w:uiPriority w:val="99"/>
+    <w:semiHidden/>
+    <w:unhideWhenUsed/>
+    <w:tblPr>
+      <w:tblInd w:w="0" w:type="dxa"/>
+      <w:tblCellMar>
+        <w:top w:w="0" w:type="dxa"/>
+        <w:left w:w="108" w:type="dxa"/>
+        <w:bottom w:w="0" w:type="dxa"/>
+        <w:right w:w="108" w:type="dxa"/>
+      </w:tblCellMar>
+    </w:tblPr>
+  </w:style>
+  <w:style w:type="numbering" w:default="1" w:styleId="NoList">
+    <w:name w:val="No List"/>
+    <w:uiPriority w:val="99"/>
+    <w:semiHidden/>
+    <w:unhideWhenUsed/>
+  </w:style>
+  <w:style w:type="paragraph" w:styleId="BodyText">
+    <w:name w:val="Body Text"/>
+    <w:basedOn w:val="Normal"/>
+    <w:rsid w:val="00B76C44"/>
+    <w:pPr>
+      <w:jc w:val="both"/>
+    </w:pPr>
+    <w:rPr>
+      <w:rFonts w:ascii="Arial" w:hAnsi="Arial"/>
+      <w:szCs w:val="20"/>
+    </w:rPr>
+  </w:style>
+  <w:style w:type="paragraph" w:styleId="BodyTextIndent3">
+    <w:name w:val="Body Text Indent 3"/>
+    <w:basedOn w:val="Normal"/>
+    <w:rsid w:val="00B76C44"/>
+    <w:pPr>
+      <w:spacing w:before="240" w:line="360" w:lineRule="atLeast"/>
+      <w:ind w:left="900" w:hanging="333"/>
+      <w:jc w:val="both"/>
+    </w:pPr>
+    <w:rPr>
+      <w:rFonts w:ascii="Arial" w:hAnsi="Arial"/>
+      <w:b/>
+      <w:i/>
+      <w:szCs w:val="20"/>
+    </w:rPr>
+  </w:style>
+  <w:style w:type="paragraph" w:styleId="BodyTextIndent2">
+    <w:name w:val="Body Text Indent 2"/>
+    <w:basedOn w:val="Normal"/>
+    <w:rsid w:val="00B76C44"/>
+    <w:pPr>
+      <w:spacing w:before="120" w:line="360" w:lineRule="atLeast"/>
+      <w:ind w:firstLine="567"/>
+      <w:jc w:val="both"/>
+    </w:pPr>
+    <w:rPr>
+      <w:rFonts w:ascii="Arial" w:hAnsi="Arial"/>
+      <w:szCs w:val="20"/>
+    </w:rPr>
+  </w:style>
+  <w:style w:type="paragraph" w:styleId="BodyText3">
+    <w:name w:val="Body Text 3"/>
+    <w:basedOn w:val="Normal"/>
+    <w:rsid w:val="00B76C44"/>
+    <w:pPr>
+      <w:jc w:val="both"/>
+    </w:pPr>
+    <w:rPr>
+      <w:sz w:val="28"/>
+      <w:szCs w:val="20"/>
+    </w:rPr>
+  </w:style>
+  <w:style w:type="paragraph" w:styleId="BodyTextIndent">
+    <w:name w:val="Body Text Indent"/>
+    <w:basedOn w:val="Normal"/>
+    <w:link w:val="BodyTextIndentChar"/>
+    <w:rsid w:val="00B76C44"/>
+    <w:rPr>
+      <w:rFonts w:ascii="Arial" w:hAnsi="Arial"/>
+      <w:szCs w:val="20"/>
+      <w:lang w:val="x-none"/>
+    </w:rPr>
+  </w:style>
+  <w:style w:type="character" w:styleId="PageNumber">
+    <w:name w:val="page number"/>
+    <w:rsid w:val="00B76C44"/>
+    <w:rPr>
+      <w:rFonts w:cs="Times New Roman"/>
+    </w:rPr>
+  </w:style>
+  <w:style w:type="paragraph" w:styleId="Footer">
+    <w:name w:val="footer"/>
+    <w:basedOn w:val="Normal"/>
+    <w:rsid w:val="00B76C44"/>
+    <w:pPr>
+      <w:tabs>
+        <w:tab w:val="center" w:pos="4320"/>
+        <w:tab w:val="right" w:pos="8640"/>
+      </w:tabs>
+    </w:pPr>
+    <w:rPr>
+      <w:sz w:val="26"/>
+      <w:szCs w:val="20"/>
+    </w:rPr>
+  </w:style>
+  <w:style w:type="paragraph" w:styleId="Header">
+    <w:name w:val="header"/>
+    <w:basedOn w:val="Normal"/>
+    <w:link w:val="HeaderChar"/>
+    <w:rsid w:val="00B76C44"/>
+    <w:pPr>
+      <w:tabs>
+        <w:tab w:val="center" w:pos="4320"/>
+        <w:tab w:val="right" w:pos="8640"/>
+      </w:tabs>
+    </w:pPr>
+    <w:rPr>
+      <w:sz w:val="26"/>
+      <w:szCs w:val="20"/>
+      <w:lang w:val="x-none"/>
+    </w:rPr>
+  </w:style>
+  <w:style w:type="paragraph" w:styleId="Title">
+    <w:name w:val="Title"/>
+    <w:basedOn w:val="Normal"/>
+    <w:link w:val="TitleChar"/>
+    <w:qFormat/>
+    <w:rsid w:val="00B76C44"/>
+    <w:pPr>
+      <w:spacing w:after="120"/>
+      <w:jc w:val="center"/>
+    </w:pPr>
+    <w:rPr>
+      <w:b/>
+      <w:bCs/>
+      <w:sz w:val="28"/>
+      <w:szCs w:val="28"/>
+    </w:rPr>
+  </w:style>
+  <w:style w:type="paragraph" w:styleId="BlockText">
+    <w:name w:val="Block Text"/>
+    <w:basedOn w:val="Normal"/>
+    <w:rsid w:val="00B94E6C"/>
+    <w:pPr>
+      <w:ind w:left="90" w:right="290"/>
+    </w:pPr>
+    <w:rPr>
+      <w:sz w:val="22"/>
+      <w:szCs w:val="20"/>
+    </w:rPr>
+  </w:style>
+  <w:style w:type="paragraph" w:styleId="FootnoteText">
+    <w:name w:val="footnote text"/>
+    <w:basedOn w:val="Normal"/>
+    <w:semiHidden/>
+    <w:rsid w:val="00B94E6C"/>
+    <w:rPr>
+      <w:sz w:val="20"/>
+      <w:szCs w:val="20"/>
+    </w:rPr>
+  </w:style>
+  <w:style w:type="table" w:styleId="TableGrid">
+    <w:name w:val="Table Grid"/>
+    <w:basedOn w:val="TableNormal"/>
+    <w:rsid w:val="00B94E6C"/>
+    <w:tblPr>
+      <w:tblInd w:w="0" w:type="dxa"/>
+      <w:tblBorders>
+        <w:top w:val="single" w:sz="4" w:space="0" w:color="auto"/>
+        <w:left w:val="single" w:sz="4" w:space="0" w:color="auto"/>
+        <w:bottom w:val="single" w:sz="4" w:space="0" w:color="auto"/>
+        <w:right w:val="single" w:sz="4" w:space="0" w:color="auto"/>
+        <w:insideH w:val="single" w:sz="4" w:space="0" w:color="auto"/>
+        <w:insideV w:val="single" w:sz="4" w:space="0" w:color="auto"/>
+      </w:tblBorders>
+      <w:tblCellMar>
+        <w:top w:w="0" w:type="dxa"/>
+        <w:left w:w="108" w:type="dxa"/>
+        <w:bottom w:w="0" w:type="dxa"/>
+        <w:right w:w="108" w:type="dxa"/>
+      </w:tblCellMar>
     </w:tblPr>
   </w:style>
   <w:style w:type="paragraph" w:customStyle="1" w:styleId="BIEUTUONG">
@@ -8987,7 +9645,7 @@
 </file>
 
 <file path=customXml/itemProps1.xml><?xml version="1.0" encoding="utf-8"?>
-<ds:datastoreItem xmlns:ds="http://schemas.openxmlformats.org/officeDocument/2006/customXml" ds:itemID="{1E6893C2-66BD-4F51-8A12-F629A1E3175F}">
+<ds:datastoreItem xmlns:ds="http://schemas.openxmlformats.org/officeDocument/2006/customXml" ds:itemID="{C56DA107-4EE4-4B2A-BDC9-AFB70A900D40}">
   <ds:schemaRefs>
     <ds:schemaRef ds:uri="http://schemas.openxmlformats.org/officeDocument/2006/bibliography"/>
   </ds:schemaRefs>

</xml_diff>